<commit_message>
APPCOMERCIO: DOCUMENTAÇÃO | documentação completa
</commit_message>
<xml_diff>
--- a/gtsenacti_DOCUMENTO_EVIDENCIAS.docx
+++ b/gtsenacti_DOCUMENTO_EVIDENCIAS.docx
@@ -1,6 +1,6 @@
 
 <file path=word/document.xml><?xml version="1.0" encoding="utf-8"?>
-<w:document xmlns:wpc="http://schemas.microsoft.com/office/word/2010/wordprocessingCanvas" xmlns:mc="http://schemas.openxmlformats.org/markup-compatibility/2006" xmlns:o="urn:schemas-microsoft-com:office:office" xmlns:r="http://schemas.openxmlformats.org/officeDocument/2006/relationships" xmlns:m="http://schemas.openxmlformats.org/officeDocument/2006/math" xmlns:v="urn:schemas-microsoft-com:vml" xmlns:wp14="http://schemas.microsoft.com/office/word/2010/wordprocessingDrawing" xmlns:wp="http://schemas.openxmlformats.org/drawingml/2006/wordprocessingDrawing" xmlns:w10="urn:schemas-microsoft-com:office:word" xmlns:w="http://schemas.openxmlformats.org/wordprocessingml/2006/main" xmlns:w14="http://schemas.microsoft.com/office/word/2010/wordml" xmlns:wpg="http://schemas.microsoft.com/office/word/2010/wordprocessingGroup" xmlns:wpi="http://schemas.microsoft.com/office/word/2010/wordprocessingInk" xmlns:wne="http://schemas.microsoft.com/office/word/2006/wordml" xmlns:wps="http://schemas.microsoft.com/office/word/2010/wordprocessingShape" mc:Ignorable="w14 wp14">
+<w:document xmlns:wpc="http://schemas.microsoft.com/office/word/2010/wordprocessingCanvas" xmlns:cx="http://schemas.microsoft.com/office/drawing/2014/chartex" xmlns:cx1="http://schemas.microsoft.com/office/drawing/2015/9/8/chartex" xmlns:cx2="http://schemas.microsoft.com/office/drawing/2015/10/21/chartex" xmlns:cx3="http://schemas.microsoft.com/office/drawing/2016/5/9/chartex" xmlns:cx4="http://schemas.microsoft.com/office/drawing/2016/5/10/chartex" xmlns:cx5="http://schemas.microsoft.com/office/drawing/2016/5/11/chartex" xmlns:cx6="http://schemas.microsoft.com/office/drawing/2016/5/12/chartex" xmlns:cx7="http://schemas.microsoft.com/office/drawing/2016/5/13/chartex" xmlns:cx8="http://schemas.microsoft.com/office/drawing/2016/5/14/chartex" xmlns:mc="http://schemas.openxmlformats.org/markup-compatibility/2006" xmlns:aink="http://schemas.microsoft.com/office/drawing/2016/ink" xmlns:am3d="http://schemas.microsoft.com/office/drawing/2017/model3d" xmlns:o="urn:schemas-microsoft-com:office:office" xmlns:r="http://schemas.openxmlformats.org/officeDocument/2006/relationships" xmlns:m="http://schemas.openxmlformats.org/officeDocument/2006/math" xmlns:v="urn:schemas-microsoft-com:vml" xmlns:wp14="http://schemas.microsoft.com/office/word/2010/wordprocessingDrawing" xmlns:wp="http://schemas.openxmlformats.org/drawingml/2006/wordprocessingDrawing" xmlns:w10="urn:schemas-microsoft-com:office:word" xmlns:w="http://schemas.openxmlformats.org/wordprocessingml/2006/main" xmlns:w14="http://schemas.microsoft.com/office/word/2010/wordml" xmlns:w15="http://schemas.microsoft.com/office/word/2012/wordml" xmlns:w16cid="http://schemas.microsoft.com/office/word/2016/wordml/cid" xmlns:w16se="http://schemas.microsoft.com/office/word/2015/wordml/symex" xmlns:wpg="http://schemas.microsoft.com/office/word/2010/wordprocessingGroup" xmlns:wpi="http://schemas.microsoft.com/office/word/2010/wordprocessingInk" xmlns:wne="http://schemas.microsoft.com/office/word/2006/wordml" xmlns:wps="http://schemas.microsoft.com/office/word/2010/wordprocessingShape" mc:Ignorable="w14 w15 w16se w16cid wp14">
   <w:body>
     <w:tbl>
       <w:tblPr>
@@ -59,7 +59,7 @@
                           </pic:cNvPicPr>
                         </pic:nvPicPr>
                         <pic:blipFill>
-                          <a:blip r:embed="rId5" cstate="print">
+                          <a:blip r:embed="rId4" cstate="print">
                             <a:extLst>
                               <a:ext uri="{28A0092B-C50C-407E-A947-70E740481C1C}">
                                 <a14:useLocalDpi xmlns:a14="http://schemas.microsoft.com/office/drawing/2010/main" val="0"/>
@@ -211,6 +211,15 @@
               </w:rPr>
               <w:t>Nome do aluno (a):</w:t>
             </w:r>
+            <w:r>
+              <w:rPr>
+                <w:rFonts w:ascii="Arial" w:hAnsi="Arial" w:cs="Arial"/>
+                <w:b/>
+                <w:sz w:val="24"/>
+                <w:szCs w:val="24"/>
+              </w:rPr>
+              <w:t xml:space="preserve"> Jonathan William da Silva Bonifacio</w:t>
+            </w:r>
           </w:p>
         </w:tc>
       </w:tr>
@@ -239,6 +248,15 @@
                 <w:szCs w:val="24"/>
               </w:rPr>
               <w:t>Matrícula:</w:t>
+            </w:r>
+            <w:r>
+              <w:rPr>
+                <w:rFonts w:ascii="Arial" w:hAnsi="Arial" w:cs="Arial"/>
+                <w:b/>
+                <w:sz w:val="24"/>
+                <w:szCs w:val="24"/>
+              </w:rPr>
+              <w:t xml:space="preserve"> 1008003</w:t>
             </w:r>
           </w:p>
         </w:tc>
@@ -290,21 +308,59 @@
             <w:r>
               <w:rPr>
                 <w:rFonts w:ascii="Arial" w:hAnsi="Arial" w:cs="Arial"/>
-                <w:sz w:val="24"/>
-                <w:szCs w:val="24"/>
-              </w:rPr>
-              <w:t xml:space="preserve">Nome </w:t>
-            </w:r>
-            <w:proofErr w:type="gramStart"/>
-            <w:r>
-              <w:rPr>
-                <w:rFonts w:ascii="Arial" w:hAnsi="Arial" w:cs="Arial"/>
-                <w:sz w:val="24"/>
-                <w:szCs w:val="24"/>
-              </w:rPr>
-              <w:t>da startup</w:t>
-            </w:r>
-            <w:proofErr w:type="gramEnd"/>
+                <w:noProof/>
+                <w:sz w:val="24"/>
+                <w:szCs w:val="24"/>
+              </w:rPr>
+              <w:drawing>
+                <wp:inline distT="0" distB="0" distL="0" distR="0">
+                  <wp:extent cx="1828800" cy="1566418"/>
+                  <wp:effectExtent l="0" t="0" r="0" b="0"/>
+                  <wp:docPr id="2" name="Imagem 2"/>
+                  <wp:cNvGraphicFramePr>
+                    <a:graphicFrameLocks xmlns:a="http://schemas.openxmlformats.org/drawingml/2006/main" noChangeAspect="1"/>
+                  </wp:cNvGraphicFramePr>
+                  <a:graphic xmlns:a="http://schemas.openxmlformats.org/drawingml/2006/main">
+                    <a:graphicData uri="http://schemas.openxmlformats.org/drawingml/2006/picture">
+                      <pic:pic xmlns:pic="http://schemas.openxmlformats.org/drawingml/2006/picture">
+                        <pic:nvPicPr>
+                          <pic:cNvPr id="0" name="Picture 1"/>
+                          <pic:cNvPicPr>
+                            <a:picLocks noChangeAspect="1" noChangeArrowheads="1"/>
+                          </pic:cNvPicPr>
+                        </pic:nvPicPr>
+                        <pic:blipFill>
+                          <a:blip r:embed="rId5" cstate="print">
+                            <a:extLst>
+                              <a:ext uri="{28A0092B-C50C-407E-A947-70E740481C1C}">
+                                <a14:useLocalDpi xmlns:a14="http://schemas.microsoft.com/office/drawing/2010/main" val="0"/>
+                              </a:ext>
+                            </a:extLst>
+                          </a:blip>
+                          <a:srcRect/>
+                          <a:stretch>
+                            <a:fillRect/>
+                          </a:stretch>
+                        </pic:blipFill>
+                        <pic:spPr bwMode="auto">
+                          <a:xfrm>
+                            <a:off x="0" y="0"/>
+                            <a:ext cx="1887686" cy="1616855"/>
+                          </a:xfrm>
+                          <a:prstGeom prst="rect">
+                            <a:avLst/>
+                          </a:prstGeom>
+                          <a:noFill/>
+                          <a:ln>
+                            <a:noFill/>
+                          </a:ln>
+                        </pic:spPr>
+                      </pic:pic>
+                    </a:graphicData>
+                  </a:graphic>
+                </wp:inline>
+              </w:drawing>
+            </w:r>
           </w:p>
         </w:tc>
       </w:tr>
@@ -334,7 +390,7 @@
                 <w:sz w:val="24"/>
                 <w:szCs w:val="24"/>
               </w:rPr>
-              <w:t>Nome do projeto</w:t>
+              <w:t>R6WIKI</w:t>
             </w:r>
           </w:p>
         </w:tc>
@@ -369,6 +425,66 @@
               </w:rPr>
               <w:t>Cliente:</w:t>
             </w:r>
+            <w:r>
+              <w:rPr>
+                <w:rFonts w:ascii="Arial" w:hAnsi="Arial" w:cs="Arial"/>
+                <w:b/>
+                <w:sz w:val="24"/>
+                <w:szCs w:val="24"/>
+              </w:rPr>
+              <w:t xml:space="preserve"> Jogadores de </w:t>
+            </w:r>
+            <w:proofErr w:type="spellStart"/>
+            <w:r>
+              <w:rPr>
+                <w:rFonts w:ascii="Arial" w:hAnsi="Arial" w:cs="Arial"/>
+                <w:b/>
+                <w:sz w:val="24"/>
+                <w:szCs w:val="24"/>
+              </w:rPr>
+              <w:t>Rainbow</w:t>
+            </w:r>
+            <w:proofErr w:type="spellEnd"/>
+            <w:r>
+              <w:rPr>
+                <w:rFonts w:ascii="Arial" w:hAnsi="Arial" w:cs="Arial"/>
+                <w:b/>
+                <w:sz w:val="24"/>
+                <w:szCs w:val="24"/>
+              </w:rPr>
+              <w:t xml:space="preserve"> </w:t>
+            </w:r>
+            <w:proofErr w:type="spellStart"/>
+            <w:r>
+              <w:rPr>
+                <w:rFonts w:ascii="Arial" w:hAnsi="Arial" w:cs="Arial"/>
+                <w:b/>
+                <w:sz w:val="24"/>
+                <w:szCs w:val="24"/>
+              </w:rPr>
+              <w:t>Six</w:t>
+            </w:r>
+            <w:proofErr w:type="spellEnd"/>
+            <w:r>
+              <w:rPr>
+                <w:rFonts w:ascii="Arial" w:hAnsi="Arial" w:cs="Arial"/>
+                <w:b/>
+                <w:sz w:val="24"/>
+                <w:szCs w:val="24"/>
+              </w:rPr>
+              <w:t xml:space="preserve"> </w:t>
+            </w:r>
+            <w:proofErr w:type="spellStart"/>
+            <w:r>
+              <w:rPr>
+                <w:rFonts w:ascii="Arial" w:hAnsi="Arial" w:cs="Arial"/>
+                <w:b/>
+                <w:sz w:val="24"/>
+                <w:szCs w:val="24"/>
+              </w:rPr>
+              <w:t>Siege</w:t>
+            </w:r>
+            <w:proofErr w:type="spellEnd"/>
           </w:p>
         </w:tc>
       </w:tr>
@@ -429,6 +545,15 @@
               </w:rPr>
               <w:t>Funcionais:</w:t>
             </w:r>
+            <w:r>
+              <w:rPr>
+                <w:rFonts w:ascii="Arial" w:hAnsi="Arial" w:cs="Arial"/>
+                <w:b/>
+                <w:sz w:val="24"/>
+                <w:szCs w:val="24"/>
+              </w:rPr>
+              <w:t xml:space="preserve"> Criação de usuário e Informações existentes no jogo</w:t>
+            </w:r>
           </w:p>
         </w:tc>
       </w:tr>
@@ -480,6 +605,15 @@
               </w:rPr>
               <w:t>Não funcionais:</w:t>
             </w:r>
+            <w:r>
+              <w:rPr>
+                <w:rFonts w:ascii="Arial" w:hAnsi="Arial" w:cs="Arial"/>
+                <w:b/>
+                <w:sz w:val="24"/>
+                <w:szCs w:val="24"/>
+              </w:rPr>
+              <w:t xml:space="preserve"> Ligação com banco de dados</w:t>
+            </w:r>
           </w:p>
         </w:tc>
       </w:tr>
@@ -550,48 +684,55 @@
         </w:rPr>
         <w:t>CAMINHO DE ACESSO AO APLICATIVO:</w:t>
       </w:r>
-    </w:p>
-    <w:p>
-      <w:pPr>
-        <w:spacing w:after="0" w:line="360" w:lineRule="auto"/>
-        <w:jc w:val="both"/>
-        <w:rPr>
-          <w:rFonts w:ascii="Arial" w:hAnsi="Arial" w:cs="Arial"/>
-          <w:sz w:val="24"/>
-          <w:szCs w:val="24"/>
-        </w:rPr>
-      </w:pPr>
-    </w:p>
-    <w:p>
-      <w:pPr>
-        <w:spacing w:after="0" w:line="360" w:lineRule="auto"/>
-        <w:jc w:val="both"/>
-        <w:rPr>
-          <w:rFonts w:ascii="Arial" w:hAnsi="Arial" w:cs="Arial"/>
-          <w:sz w:val="24"/>
-          <w:szCs w:val="24"/>
-        </w:rPr>
-      </w:pPr>
-    </w:p>
-    <w:p>
-      <w:pPr>
-        <w:spacing w:after="0" w:line="360" w:lineRule="auto"/>
-        <w:jc w:val="both"/>
+      <w:r>
         <w:rPr>
           <w:rFonts w:ascii="Arial" w:hAnsi="Arial" w:cs="Arial"/>
           <w:b/>
           <w:sz w:val="24"/>
           <w:szCs w:val="24"/>
         </w:rPr>
-      </w:pPr>
-      <w:r>
+        <w:t xml:space="preserve"> Criação de usuário</w:t>
+      </w:r>
+    </w:p>
+    <w:p>
+      <w:pPr>
+        <w:spacing w:after="0" w:line="360" w:lineRule="auto"/>
+        <w:jc w:val="both"/>
+        <w:rPr>
+          <w:rFonts w:ascii="Arial" w:hAnsi="Arial" w:cs="Arial"/>
+          <w:sz w:val="24"/>
+          <w:szCs w:val="24"/>
+        </w:rPr>
+      </w:pPr>
+    </w:p>
+    <w:p>
+      <w:pPr>
+        <w:spacing w:after="0" w:line="360" w:lineRule="auto"/>
+        <w:jc w:val="both"/>
         <w:rPr>
           <w:rFonts w:ascii="Arial" w:hAnsi="Arial" w:cs="Arial"/>
           <w:b/>
           <w:sz w:val="24"/>
           <w:szCs w:val="24"/>
         </w:rPr>
+      </w:pPr>
+      <w:r>
+        <w:rPr>
+          <w:rFonts w:ascii="Arial" w:hAnsi="Arial" w:cs="Arial"/>
+          <w:b/>
+          <w:sz w:val="24"/>
+          <w:szCs w:val="24"/>
+        </w:rPr>
         <w:t>CONCLUSÃO:</w:t>
+      </w:r>
+      <w:r>
+        <w:rPr>
+          <w:rFonts w:ascii="Arial" w:hAnsi="Arial" w:cs="Arial"/>
+          <w:b/>
+          <w:sz w:val="24"/>
+          <w:szCs w:val="24"/>
+        </w:rPr>
+        <w:t xml:space="preserve"> Um aplicativo onde armazena informações de um jogo especifico manualmente, tendo como principal objetivo informar os jogadores sobre personagens, habilidades e mapas do jogo.</w:t>
       </w:r>
     </w:p>
     <w:p>
@@ -684,25 +825,68 @@
           <w:sz w:val="24"/>
           <w:szCs w:val="24"/>
         </w:rPr>
-        <w:t xml:space="preserve">1 – Tela de </w:t>
-      </w:r>
-      <w:proofErr w:type="spellStart"/>
-      <w:r>
-        <w:rPr>
-          <w:rFonts w:ascii="Arial" w:hAnsi="Arial" w:cs="Arial"/>
-          <w:sz w:val="24"/>
-          <w:szCs w:val="24"/>
-        </w:rPr>
-        <w:t>login</w:t>
-      </w:r>
-      <w:proofErr w:type="spellEnd"/>
-      <w:r>
-        <w:rPr>
-          <w:rFonts w:ascii="Arial" w:hAnsi="Arial" w:cs="Arial"/>
-          <w:sz w:val="24"/>
-          <w:szCs w:val="24"/>
-        </w:rPr>
-        <w:t>:</w:t>
+        <w:t>1 – Tela de login:</w:t>
+      </w:r>
+      <w:r>
+        <w:rPr>
+          <w:rFonts w:ascii="Arial" w:hAnsi="Arial" w:cs="Arial"/>
+          <w:sz w:val="24"/>
+          <w:szCs w:val="24"/>
+        </w:rPr>
+        <w:t xml:space="preserve"> </w:t>
+      </w:r>
+    </w:p>
+    <w:p>
+      <w:pPr>
+        <w:spacing w:after="0" w:line="360" w:lineRule="auto"/>
+        <w:jc w:val="both"/>
+        <w:rPr>
+          <w:rFonts w:ascii="Arial" w:hAnsi="Arial" w:cs="Arial"/>
+          <w:sz w:val="24"/>
+          <w:szCs w:val="24"/>
+        </w:rPr>
+      </w:pPr>
+      <w:r>
+        <w:rPr>
+          <w:rFonts w:ascii="Arial" w:hAnsi="Arial" w:cs="Arial"/>
+          <w:sz w:val="24"/>
+          <w:szCs w:val="24"/>
+        </w:rPr>
+        <w:drawing>
+          <wp:inline distT="0" distB="0" distL="0" distR="0" wp14:anchorId="7FD3AAA4" wp14:editId="3682D1BB">
+            <wp:extent cx="6645910" cy="3916045"/>
+            <wp:effectExtent l="0" t="0" r="2540" b="8255"/>
+            <wp:docPr id="5" name="Imagem 5"/>
+            <wp:cNvGraphicFramePr>
+              <a:graphicFrameLocks xmlns:a="http://schemas.openxmlformats.org/drawingml/2006/main" noChangeAspect="1"/>
+            </wp:cNvGraphicFramePr>
+            <a:graphic xmlns:a="http://schemas.openxmlformats.org/drawingml/2006/main">
+              <a:graphicData uri="http://schemas.openxmlformats.org/drawingml/2006/picture">
+                <pic:pic xmlns:pic="http://schemas.openxmlformats.org/drawingml/2006/picture">
+                  <pic:nvPicPr>
+                    <pic:cNvPr id="1" name=""/>
+                    <pic:cNvPicPr/>
+                  </pic:nvPicPr>
+                  <pic:blipFill>
+                    <a:blip r:embed="rId6"/>
+                    <a:stretch>
+                      <a:fillRect/>
+                    </a:stretch>
+                  </pic:blipFill>
+                  <pic:spPr>
+                    <a:xfrm>
+                      <a:off x="0" y="0"/>
+                      <a:ext cx="6645910" cy="3916045"/>
+                    </a:xfrm>
+                    <a:prstGeom prst="rect">
+                      <a:avLst/>
+                    </a:prstGeom>
+                  </pic:spPr>
+                </pic:pic>
+              </a:graphicData>
+            </a:graphic>
+          </wp:inline>
+        </w:drawing>
       </w:r>
     </w:p>
     <w:p>
@@ -745,6 +929,59 @@
           <w:szCs w:val="24"/>
         </w:rPr>
       </w:pPr>
+      <w:r>
+        <w:rPr>
+          <w:rFonts w:ascii="Arial" w:hAnsi="Arial" w:cs="Arial"/>
+          <w:sz w:val="24"/>
+          <w:szCs w:val="24"/>
+        </w:rPr>
+        <w:drawing>
+          <wp:inline distT="0" distB="0" distL="0" distR="0" wp14:anchorId="642514D0" wp14:editId="42A062FB">
+            <wp:extent cx="6645910" cy="3810000"/>
+            <wp:effectExtent l="0" t="0" r="2540" b="0"/>
+            <wp:docPr id="6" name="Imagem 6"/>
+            <wp:cNvGraphicFramePr>
+              <a:graphicFrameLocks xmlns:a="http://schemas.openxmlformats.org/drawingml/2006/main" noChangeAspect="1"/>
+            </wp:cNvGraphicFramePr>
+            <a:graphic xmlns:a="http://schemas.openxmlformats.org/drawingml/2006/main">
+              <a:graphicData uri="http://schemas.openxmlformats.org/drawingml/2006/picture">
+                <pic:pic xmlns:pic="http://schemas.openxmlformats.org/drawingml/2006/picture">
+                  <pic:nvPicPr>
+                    <pic:cNvPr id="1" name=""/>
+                    <pic:cNvPicPr/>
+                  </pic:nvPicPr>
+                  <pic:blipFill>
+                    <a:blip r:embed="rId7"/>
+                    <a:stretch>
+                      <a:fillRect/>
+                    </a:stretch>
+                  </pic:blipFill>
+                  <pic:spPr>
+                    <a:xfrm>
+                      <a:off x="0" y="0"/>
+                      <a:ext cx="6645910" cy="3810000"/>
+                    </a:xfrm>
+                    <a:prstGeom prst="rect">
+                      <a:avLst/>
+                    </a:prstGeom>
+                  </pic:spPr>
+                </pic:pic>
+              </a:graphicData>
+            </a:graphic>
+          </wp:inline>
+        </w:drawing>
+      </w:r>
+    </w:p>
+    <w:p>
+      <w:pPr>
+        <w:spacing w:after="0" w:line="360" w:lineRule="auto"/>
+        <w:jc w:val="both"/>
+        <w:rPr>
+          <w:rFonts w:ascii="Arial" w:hAnsi="Arial" w:cs="Arial"/>
+          <w:sz w:val="24"/>
+          <w:szCs w:val="24"/>
+        </w:rPr>
+      </w:pPr>
     </w:p>
     <w:p>
       <w:pPr>
@@ -775,6 +1012,49 @@
           <w:szCs w:val="24"/>
         </w:rPr>
       </w:pPr>
+      <w:r>
+        <w:rPr>
+          <w:rFonts w:ascii="Arial" w:hAnsi="Arial" w:cs="Arial"/>
+          <w:sz w:val="24"/>
+          <w:szCs w:val="24"/>
+        </w:rPr>
+        <w:lastRenderedPageBreak/>
+        <w:drawing>
+          <wp:inline distT="0" distB="0" distL="0" distR="0" wp14:anchorId="6256C955" wp14:editId="47C1C0A1">
+            <wp:extent cx="6645910" cy="2807970"/>
+            <wp:effectExtent l="0" t="0" r="2540" b="0"/>
+            <wp:docPr id="7" name="Imagem 7"/>
+            <wp:cNvGraphicFramePr>
+              <a:graphicFrameLocks xmlns:a="http://schemas.openxmlformats.org/drawingml/2006/main" noChangeAspect="1"/>
+            </wp:cNvGraphicFramePr>
+            <a:graphic xmlns:a="http://schemas.openxmlformats.org/drawingml/2006/main">
+              <a:graphicData uri="http://schemas.openxmlformats.org/drawingml/2006/picture">
+                <pic:pic xmlns:pic="http://schemas.openxmlformats.org/drawingml/2006/picture">
+                  <pic:nvPicPr>
+                    <pic:cNvPr id="1" name=""/>
+                    <pic:cNvPicPr/>
+                  </pic:nvPicPr>
+                  <pic:blipFill>
+                    <a:blip r:embed="rId8"/>
+                    <a:stretch>
+                      <a:fillRect/>
+                    </a:stretch>
+                  </pic:blipFill>
+                  <pic:spPr>
+                    <a:xfrm>
+                      <a:off x="0" y="0"/>
+                      <a:ext cx="6645910" cy="2807970"/>
+                    </a:xfrm>
+                    <a:prstGeom prst="rect">
+                      <a:avLst/>
+                    </a:prstGeom>
+                  </pic:spPr>
+                </pic:pic>
+              </a:graphicData>
+            </a:graphic>
+          </wp:inline>
+        </w:drawing>
+      </w:r>
     </w:p>
     <w:p>
       <w:pPr>
@@ -805,6 +1085,59 @@
           <w:szCs w:val="24"/>
         </w:rPr>
       </w:pPr>
+      <w:r>
+        <w:rPr>
+          <w:rFonts w:ascii="Arial" w:hAnsi="Arial" w:cs="Arial"/>
+          <w:sz w:val="24"/>
+          <w:szCs w:val="24"/>
+        </w:rPr>
+        <w:drawing>
+          <wp:inline distT="0" distB="0" distL="0" distR="0" wp14:anchorId="0507FF35" wp14:editId="2265A873">
+            <wp:extent cx="6645910" cy="3296285"/>
+            <wp:effectExtent l="0" t="0" r="2540" b="0"/>
+            <wp:docPr id="8" name="Imagem 8"/>
+            <wp:cNvGraphicFramePr>
+              <a:graphicFrameLocks xmlns:a="http://schemas.openxmlformats.org/drawingml/2006/main" noChangeAspect="1"/>
+            </wp:cNvGraphicFramePr>
+            <a:graphic xmlns:a="http://schemas.openxmlformats.org/drawingml/2006/main">
+              <a:graphicData uri="http://schemas.openxmlformats.org/drawingml/2006/picture">
+                <pic:pic xmlns:pic="http://schemas.openxmlformats.org/drawingml/2006/picture">
+                  <pic:nvPicPr>
+                    <pic:cNvPr id="1" name=""/>
+                    <pic:cNvPicPr/>
+                  </pic:nvPicPr>
+                  <pic:blipFill>
+                    <a:blip r:embed="rId9"/>
+                    <a:stretch>
+                      <a:fillRect/>
+                    </a:stretch>
+                  </pic:blipFill>
+                  <pic:spPr>
+                    <a:xfrm>
+                      <a:off x="0" y="0"/>
+                      <a:ext cx="6645910" cy="3296285"/>
+                    </a:xfrm>
+                    <a:prstGeom prst="rect">
+                      <a:avLst/>
+                    </a:prstGeom>
+                  </pic:spPr>
+                </pic:pic>
+              </a:graphicData>
+            </a:graphic>
+          </wp:inline>
+        </w:drawing>
+      </w:r>
+    </w:p>
+    <w:p>
+      <w:pPr>
+        <w:spacing w:after="0" w:line="360" w:lineRule="auto"/>
+        <w:jc w:val="both"/>
+        <w:rPr>
+          <w:rFonts w:ascii="Arial" w:hAnsi="Arial" w:cs="Arial"/>
+          <w:sz w:val="24"/>
+          <w:szCs w:val="24"/>
+        </w:rPr>
+      </w:pPr>
     </w:p>
     <w:p>
       <w:pPr>
@@ -835,6 +1168,60 @@
           <w:szCs w:val="24"/>
         </w:rPr>
       </w:pPr>
+      <w:r>
+        <w:rPr>
+          <w:rFonts w:ascii="Arial" w:hAnsi="Arial" w:cs="Arial"/>
+          <w:sz w:val="24"/>
+          <w:szCs w:val="24"/>
+        </w:rPr>
+        <w:lastRenderedPageBreak/>
+        <w:drawing>
+          <wp:inline distT="0" distB="0" distL="0" distR="0" wp14:anchorId="58700D5D" wp14:editId="3DE61E96">
+            <wp:extent cx="6645910" cy="3498215"/>
+            <wp:effectExtent l="0" t="0" r="2540" b="6985"/>
+            <wp:docPr id="9" name="Imagem 9"/>
+            <wp:cNvGraphicFramePr>
+              <a:graphicFrameLocks xmlns:a="http://schemas.openxmlformats.org/drawingml/2006/main" noChangeAspect="1"/>
+            </wp:cNvGraphicFramePr>
+            <a:graphic xmlns:a="http://schemas.openxmlformats.org/drawingml/2006/main">
+              <a:graphicData uri="http://schemas.openxmlformats.org/drawingml/2006/picture">
+                <pic:pic xmlns:pic="http://schemas.openxmlformats.org/drawingml/2006/picture">
+                  <pic:nvPicPr>
+                    <pic:cNvPr id="1" name=""/>
+                    <pic:cNvPicPr/>
+                  </pic:nvPicPr>
+                  <pic:blipFill>
+                    <a:blip r:embed="rId10"/>
+                    <a:stretch>
+                      <a:fillRect/>
+                    </a:stretch>
+                  </pic:blipFill>
+                  <pic:spPr>
+                    <a:xfrm>
+                      <a:off x="0" y="0"/>
+                      <a:ext cx="6645910" cy="3498215"/>
+                    </a:xfrm>
+                    <a:prstGeom prst="rect">
+                      <a:avLst/>
+                    </a:prstGeom>
+                  </pic:spPr>
+                </pic:pic>
+              </a:graphicData>
+            </a:graphic>
+          </wp:inline>
+        </w:drawing>
+      </w:r>
+    </w:p>
+    <w:p>
+      <w:pPr>
+        <w:spacing w:after="0" w:line="360" w:lineRule="auto"/>
+        <w:jc w:val="both"/>
+        <w:rPr>
+          <w:rFonts w:ascii="Arial" w:hAnsi="Arial" w:cs="Arial"/>
+          <w:sz w:val="24"/>
+          <w:szCs w:val="24"/>
+        </w:rPr>
+      </w:pPr>
     </w:p>
     <w:p>
       <w:pPr>
@@ -854,6 +1241,61 @@
         </w:rPr>
         <w:t>6 – Tela de tarefas produtos/serviços:</w:t>
       </w:r>
+    </w:p>
+    <w:p>
+      <w:pPr>
+        <w:spacing w:after="0" w:line="360" w:lineRule="auto"/>
+        <w:jc w:val="both"/>
+        <w:rPr>
+          <w:rFonts w:ascii="Arial" w:hAnsi="Arial" w:cs="Arial"/>
+          <w:sz w:val="24"/>
+          <w:szCs w:val="24"/>
+        </w:rPr>
+      </w:pPr>
+      <w:r>
+        <w:rPr>
+          <w:rFonts w:ascii="Arial" w:hAnsi="Arial" w:cs="Arial"/>
+          <w:sz w:val="24"/>
+          <w:szCs w:val="24"/>
+        </w:rPr>
+        <w:drawing>
+          <wp:inline distT="0" distB="0" distL="0" distR="0" wp14:anchorId="4CBB7E60" wp14:editId="79545C27">
+            <wp:extent cx="4734586" cy="1895740"/>
+            <wp:effectExtent l="0" t="0" r="0" b="9525"/>
+            <wp:docPr id="10" name="Imagem 10"/>
+            <wp:cNvGraphicFramePr>
+              <a:graphicFrameLocks xmlns:a="http://schemas.openxmlformats.org/drawingml/2006/main" noChangeAspect="1"/>
+            </wp:cNvGraphicFramePr>
+            <a:graphic xmlns:a="http://schemas.openxmlformats.org/drawingml/2006/main">
+              <a:graphicData uri="http://schemas.openxmlformats.org/drawingml/2006/picture">
+                <pic:pic xmlns:pic="http://schemas.openxmlformats.org/drawingml/2006/picture">
+                  <pic:nvPicPr>
+                    <pic:cNvPr id="1" name=""/>
+                    <pic:cNvPicPr/>
+                  </pic:nvPicPr>
+                  <pic:blipFill>
+                    <a:blip r:embed="rId11"/>
+                    <a:stretch>
+                      <a:fillRect/>
+                    </a:stretch>
+                  </pic:blipFill>
+                  <pic:spPr>
+                    <a:xfrm>
+                      <a:off x="0" y="0"/>
+                      <a:ext cx="4734586" cy="1895740"/>
+                    </a:xfrm>
+                    <a:prstGeom prst="rect">
+                      <a:avLst/>
+                    </a:prstGeom>
+                  </pic:spPr>
+                </pic:pic>
+              </a:graphicData>
+            </a:graphic>
+          </wp:inline>
+        </w:drawing>
+      </w:r>
+      <w:bookmarkStart w:id="0" w:name="_GoBack"/>
+      <w:bookmarkEnd w:id="0"/>
     </w:p>
     <w:p>
       <w:pPr>
@@ -943,8 +1385,6 @@
         <w:lastRenderedPageBreak/>
         <w:t>C) BANCO DE DADOS:</w:t>
       </w:r>
-      <w:bookmarkStart w:id="0" w:name="_GoBack"/>
-      <w:bookmarkEnd w:id="0"/>
     </w:p>
     <w:p>
       <w:pPr>
@@ -968,7 +1408,7 @@
 </file>
 
 <file path=word/styles.xml><?xml version="1.0" encoding="utf-8"?>
-<w:styles xmlns:mc="http://schemas.openxmlformats.org/markup-compatibility/2006" xmlns:r="http://schemas.openxmlformats.org/officeDocument/2006/relationships" xmlns:w="http://schemas.openxmlformats.org/wordprocessingml/2006/main" xmlns:w14="http://schemas.microsoft.com/office/word/2010/wordml" mc:Ignorable="w14">
+<w:styles xmlns:mc="http://schemas.openxmlformats.org/markup-compatibility/2006" xmlns:r="http://schemas.openxmlformats.org/officeDocument/2006/relationships" xmlns:w="http://schemas.openxmlformats.org/wordprocessingml/2006/main" xmlns:w14="http://schemas.microsoft.com/office/word/2010/wordml" xmlns:w15="http://schemas.microsoft.com/office/word/2012/wordml" xmlns:w16cid="http://schemas.microsoft.com/office/word/2016/wordml/cid" xmlns:w16se="http://schemas.microsoft.com/office/word/2015/wordml/symex" mc:Ignorable="w14 w15 w16se w16cid">
   <w:docDefaults>
     <w:rPrDefault>
       <w:rPr>
@@ -984,144 +1424,382 @@
       </w:pPr>
     </w:pPrDefault>
   </w:docDefaults>
-  <w:latentStyles w:defLockedState="0" w:defUIPriority="99" w:defSemiHidden="1" w:defUnhideWhenUsed="1" w:defQFormat="0" w:count="267">
-    <w:lsdException w:name="Normal" w:semiHidden="0" w:uiPriority="0" w:unhideWhenUsed="0" w:qFormat="1"/>
-    <w:lsdException w:name="heading 1" w:semiHidden="0" w:uiPriority="9" w:unhideWhenUsed="0" w:qFormat="1"/>
-    <w:lsdException w:name="heading 2" w:uiPriority="9" w:qFormat="1"/>
-    <w:lsdException w:name="heading 3" w:uiPriority="9" w:qFormat="1"/>
-    <w:lsdException w:name="heading 4" w:uiPriority="9" w:qFormat="1"/>
-    <w:lsdException w:name="heading 5" w:uiPriority="9" w:qFormat="1"/>
-    <w:lsdException w:name="heading 6" w:uiPriority="9" w:qFormat="1"/>
-    <w:lsdException w:name="heading 7" w:uiPriority="9" w:qFormat="1"/>
-    <w:lsdException w:name="heading 8" w:uiPriority="9" w:qFormat="1"/>
-    <w:lsdException w:name="heading 9" w:uiPriority="9" w:qFormat="1"/>
-    <w:lsdException w:name="toc 1" w:uiPriority="39"/>
-    <w:lsdException w:name="toc 2" w:uiPriority="39"/>
-    <w:lsdException w:name="toc 3" w:uiPriority="39"/>
-    <w:lsdException w:name="toc 4" w:uiPriority="39"/>
-    <w:lsdException w:name="toc 5" w:uiPriority="39"/>
-    <w:lsdException w:name="toc 6" w:uiPriority="39"/>
-    <w:lsdException w:name="toc 7" w:uiPriority="39"/>
-    <w:lsdException w:name="toc 8" w:uiPriority="39"/>
-    <w:lsdException w:name="toc 9" w:uiPriority="39"/>
-    <w:lsdException w:name="caption" w:uiPriority="35" w:qFormat="1"/>
-    <w:lsdException w:name="Title" w:semiHidden="0" w:uiPriority="10" w:unhideWhenUsed="0" w:qFormat="1"/>
-    <w:lsdException w:name="Default Paragraph Font" w:uiPriority="1"/>
-    <w:lsdException w:name="Subtitle" w:semiHidden="0" w:uiPriority="11" w:unhideWhenUsed="0" w:qFormat="1"/>
-    <w:lsdException w:name="Strong" w:semiHidden="0" w:uiPriority="22" w:unhideWhenUsed="0" w:qFormat="1"/>
-    <w:lsdException w:name="Emphasis" w:semiHidden="0" w:uiPriority="20" w:unhideWhenUsed="0" w:qFormat="1"/>
-    <w:lsdException w:name="Table Grid" w:semiHidden="0" w:uiPriority="59" w:unhideWhenUsed="0"/>
-    <w:lsdException w:name="Placeholder Text" w:unhideWhenUsed="0"/>
-    <w:lsdException w:name="No Spacing" w:semiHidden="0" w:uiPriority="1" w:unhideWhenUsed="0" w:qFormat="1"/>
-    <w:lsdException w:name="Light Shading" w:semiHidden="0" w:uiPriority="60" w:unhideWhenUsed="0"/>
-    <w:lsdException w:name="Light List" w:semiHidden="0" w:uiPriority="61" w:unhideWhenUsed="0"/>
-    <w:lsdException w:name="Light Grid" w:semiHidden="0" w:uiPriority="62" w:unhideWhenUsed="0"/>
-    <w:lsdException w:name="Medium Shading 1" w:semiHidden="0" w:uiPriority="63" w:unhideWhenUsed="0"/>
-    <w:lsdException w:name="Medium Shading 2" w:semiHidden="0" w:uiPriority="64" w:unhideWhenUsed="0"/>
-    <w:lsdException w:name="Medium List 1" w:semiHidden="0" w:uiPriority="65" w:unhideWhenUsed="0"/>
-    <w:lsdException w:name="Medium List 2" w:semiHidden="0" w:uiPriority="66" w:unhideWhenUsed="0"/>
-    <w:lsdException w:name="Medium Grid 1" w:semiHidden="0" w:uiPriority="67" w:unhideWhenUsed="0"/>
-    <w:lsdException w:name="Medium Grid 2" w:semiHidden="0" w:uiPriority="68" w:unhideWhenUsed="0"/>
-    <w:lsdException w:name="Medium Grid 3" w:semiHidden="0" w:uiPriority="69" w:unhideWhenUsed="0"/>
-    <w:lsdException w:name="Dark List" w:semiHidden="0" w:uiPriority="70" w:unhideWhenUsed="0"/>
-    <w:lsdException w:name="Colorful Shading" w:semiHidden="0" w:uiPriority="71" w:unhideWhenUsed="0"/>
-    <w:lsdException w:name="Colorful List" w:semiHidden="0" w:uiPriority="72" w:unhideWhenUsed="0"/>
-    <w:lsdException w:name="Colorful Grid" w:semiHidden="0" w:uiPriority="73" w:unhideWhenUsed="0"/>
-    <w:lsdException w:name="Light Shading Accent 1" w:semiHidden="0" w:uiPriority="60" w:unhideWhenUsed="0"/>
-    <w:lsdException w:name="Light List Accent 1" w:semiHidden="0" w:uiPriority="61" w:unhideWhenUsed="0"/>
-    <w:lsdException w:name="Light Grid Accent 1" w:semiHidden="0" w:uiPriority="62" w:unhideWhenUsed="0"/>
-    <w:lsdException w:name="Medium Shading 1 Accent 1" w:semiHidden="0" w:uiPriority="63" w:unhideWhenUsed="0"/>
-    <w:lsdException w:name="Medium Shading 2 Accent 1" w:semiHidden="0" w:uiPriority="64" w:unhideWhenUsed="0"/>
-    <w:lsdException w:name="Medium List 1 Accent 1" w:semiHidden="0" w:uiPriority="65" w:unhideWhenUsed="0"/>
-    <w:lsdException w:name="Revision" w:unhideWhenUsed="0"/>
-    <w:lsdException w:name="List Paragraph" w:semiHidden="0" w:uiPriority="34" w:unhideWhenUsed="0" w:qFormat="1"/>
-    <w:lsdException w:name="Quote" w:semiHidden="0" w:uiPriority="29" w:unhideWhenUsed="0" w:qFormat="1"/>
-    <w:lsdException w:name="Intense Quote" w:semiHidden="0" w:uiPriority="30" w:unhideWhenUsed="0" w:qFormat="1"/>
-    <w:lsdException w:name="Medium List 2 Accent 1" w:semiHidden="0" w:uiPriority="66" w:unhideWhenUsed="0"/>
-    <w:lsdException w:name="Medium Grid 1 Accent 1" w:semiHidden="0" w:uiPriority="67" w:unhideWhenUsed="0"/>
-    <w:lsdException w:name="Medium Grid 2 Accent 1" w:semiHidden="0" w:uiPriority="68" w:unhideWhenUsed="0"/>
-    <w:lsdException w:name="Medium Grid 3 Accent 1" w:semiHidden="0" w:uiPriority="69" w:unhideWhenUsed="0"/>
-    <w:lsdException w:name="Dark List Accent 1" w:semiHidden="0" w:uiPriority="70" w:unhideWhenUsed="0"/>
-    <w:lsdException w:name="Colorful Shading Accent 1" w:semiHidden="0" w:uiPriority="71" w:unhideWhenUsed="0"/>
-    <w:lsdException w:name="Colorful List Accent 1" w:semiHidden="0" w:uiPriority="72" w:unhideWhenUsed="0"/>
-    <w:lsdException w:name="Colorful Grid Accent 1" w:semiHidden="0" w:uiPriority="73" w:unhideWhenUsed="0"/>
-    <w:lsdException w:name="Light Shading Accent 2" w:semiHidden="0" w:uiPriority="60" w:unhideWhenUsed="0"/>
-    <w:lsdException w:name="Light List Accent 2" w:semiHidden="0" w:uiPriority="61" w:unhideWhenUsed="0"/>
-    <w:lsdException w:name="Light Grid Accent 2" w:semiHidden="0" w:uiPriority="62" w:unhideWhenUsed="0"/>
-    <w:lsdException w:name="Medium Shading 1 Accent 2" w:semiHidden="0" w:uiPriority="63" w:unhideWhenUsed="0"/>
-    <w:lsdException w:name="Medium Shading 2 Accent 2" w:semiHidden="0" w:uiPriority="64" w:unhideWhenUsed="0"/>
-    <w:lsdException w:name="Medium List 1 Accent 2" w:semiHidden="0" w:uiPriority="65" w:unhideWhenUsed="0"/>
-    <w:lsdException w:name="Medium List 2 Accent 2" w:semiHidden="0" w:uiPriority="66" w:unhideWhenUsed="0"/>
-    <w:lsdException w:name="Medium Grid 1 Accent 2" w:semiHidden="0" w:uiPriority="67" w:unhideWhenUsed="0"/>
-    <w:lsdException w:name="Medium Grid 2 Accent 2" w:semiHidden="0" w:uiPriority="68" w:unhideWhenUsed="0"/>
-    <w:lsdException w:name="Medium Grid 3 Accent 2" w:semiHidden="0" w:uiPriority="69" w:unhideWhenUsed="0"/>
-    <w:lsdException w:name="Dark List Accent 2" w:semiHidden="0" w:uiPriority="70" w:unhideWhenUsed="0"/>
-    <w:lsdException w:name="Colorful Shading Accent 2" w:semiHidden="0" w:uiPriority="71" w:unhideWhenUsed="0"/>
-    <w:lsdException w:name="Colorful List Accent 2" w:semiHidden="0" w:uiPriority="72" w:unhideWhenUsed="0"/>
-    <w:lsdException w:name="Colorful Grid Accent 2" w:semiHidden="0" w:uiPriority="73" w:unhideWhenUsed="0"/>
-    <w:lsdException w:name="Light Shading Accent 3" w:semiHidden="0" w:uiPriority="60" w:unhideWhenUsed="0"/>
-    <w:lsdException w:name="Light List Accent 3" w:semiHidden="0" w:uiPriority="61" w:unhideWhenUsed="0"/>
-    <w:lsdException w:name="Light Grid Accent 3" w:semiHidden="0" w:uiPriority="62" w:unhideWhenUsed="0"/>
-    <w:lsdException w:name="Medium Shading 1 Accent 3" w:semiHidden="0" w:uiPriority="63" w:unhideWhenUsed="0"/>
-    <w:lsdException w:name="Medium Shading 2 Accent 3" w:semiHidden="0" w:uiPriority="64" w:unhideWhenUsed="0"/>
-    <w:lsdException w:name="Medium List 1 Accent 3" w:semiHidden="0" w:uiPriority="65" w:unhideWhenUsed="0"/>
-    <w:lsdException w:name="Medium List 2 Accent 3" w:semiHidden="0" w:uiPriority="66" w:unhideWhenUsed="0"/>
-    <w:lsdException w:name="Medium Grid 1 Accent 3" w:semiHidden="0" w:uiPriority="67" w:unhideWhenUsed="0"/>
-    <w:lsdException w:name="Medium Grid 2 Accent 3" w:semiHidden="0" w:uiPriority="68" w:unhideWhenUsed="0"/>
-    <w:lsdException w:name="Medium Grid 3 Accent 3" w:semiHidden="0" w:uiPriority="69" w:unhideWhenUsed="0"/>
-    <w:lsdException w:name="Dark List Accent 3" w:semiHidden="0" w:uiPriority="70" w:unhideWhenUsed="0"/>
-    <w:lsdException w:name="Colorful Shading Accent 3" w:semiHidden="0" w:uiPriority="71" w:unhideWhenUsed="0"/>
-    <w:lsdException w:name="Colorful List Accent 3" w:semiHidden="0" w:uiPriority="72" w:unhideWhenUsed="0"/>
-    <w:lsdException w:name="Colorful Grid Accent 3" w:semiHidden="0" w:uiPriority="73" w:unhideWhenUsed="0"/>
-    <w:lsdException w:name="Light Shading Accent 4" w:semiHidden="0" w:uiPriority="60" w:unhideWhenUsed="0"/>
-    <w:lsdException w:name="Light List Accent 4" w:semiHidden="0" w:uiPriority="61" w:unhideWhenUsed="0"/>
-    <w:lsdException w:name="Light Grid Accent 4" w:semiHidden="0" w:uiPriority="62" w:unhideWhenUsed="0"/>
-    <w:lsdException w:name="Medium Shading 1 Accent 4" w:semiHidden="0" w:uiPriority="63" w:unhideWhenUsed="0"/>
-    <w:lsdException w:name="Medium Shading 2 Accent 4" w:semiHidden="0" w:uiPriority="64" w:unhideWhenUsed="0"/>
-    <w:lsdException w:name="Medium List 1 Accent 4" w:semiHidden="0" w:uiPriority="65" w:unhideWhenUsed="0"/>
-    <w:lsdException w:name="Medium List 2 Accent 4" w:semiHidden="0" w:uiPriority="66" w:unhideWhenUsed="0"/>
-    <w:lsdException w:name="Medium Grid 1 Accent 4" w:semiHidden="0" w:uiPriority="67" w:unhideWhenUsed="0"/>
-    <w:lsdException w:name="Medium Grid 2 Accent 4" w:semiHidden="0" w:uiPriority="68" w:unhideWhenUsed="0"/>
-    <w:lsdException w:name="Medium Grid 3 Accent 4" w:semiHidden="0" w:uiPriority="69" w:unhideWhenUsed="0"/>
-    <w:lsdException w:name="Dark List Accent 4" w:semiHidden="0" w:uiPriority="70" w:unhideWhenUsed="0"/>
-    <w:lsdException w:name="Colorful Shading Accent 4" w:semiHidden="0" w:uiPriority="71" w:unhideWhenUsed="0"/>
-    <w:lsdException w:name="Colorful List Accent 4" w:semiHidden="0" w:uiPriority="72" w:unhideWhenUsed="0"/>
-    <w:lsdException w:name="Colorful Grid Accent 4" w:semiHidden="0" w:uiPriority="73" w:unhideWhenUsed="0"/>
-    <w:lsdException w:name="Light Shading Accent 5" w:semiHidden="0" w:uiPriority="60" w:unhideWhenUsed="0"/>
-    <w:lsdException w:name="Light List Accent 5" w:semiHidden="0" w:uiPriority="61" w:unhideWhenUsed="0"/>
-    <w:lsdException w:name="Light Grid Accent 5" w:semiHidden="0" w:uiPriority="62" w:unhideWhenUsed="0"/>
-    <w:lsdException w:name="Medium Shading 1 Accent 5" w:semiHidden="0" w:uiPriority="63" w:unhideWhenUsed="0"/>
-    <w:lsdException w:name="Medium Shading 2 Accent 5" w:semiHidden="0" w:uiPriority="64" w:unhideWhenUsed="0"/>
-    <w:lsdException w:name="Medium List 1 Accent 5" w:semiHidden="0" w:uiPriority="65" w:unhideWhenUsed="0"/>
-    <w:lsdException w:name="Medium List 2 Accent 5" w:semiHidden="0" w:uiPriority="66" w:unhideWhenUsed="0"/>
-    <w:lsdException w:name="Medium Grid 1 Accent 5" w:semiHidden="0" w:uiPriority="67" w:unhideWhenUsed="0"/>
-    <w:lsdException w:name="Medium Grid 2 Accent 5" w:semiHidden="0" w:uiPriority="68" w:unhideWhenUsed="0"/>
-    <w:lsdException w:name="Medium Grid 3 Accent 5" w:semiHidden="0" w:uiPriority="69" w:unhideWhenUsed="0"/>
-    <w:lsdException w:name="Dark List Accent 5" w:semiHidden="0" w:uiPriority="70" w:unhideWhenUsed="0"/>
-    <w:lsdException w:name="Colorful Shading Accent 5" w:semiHidden="0" w:uiPriority="71" w:unhideWhenUsed="0"/>
-    <w:lsdException w:name="Colorful List Accent 5" w:semiHidden="0" w:uiPriority="72" w:unhideWhenUsed="0"/>
-    <w:lsdException w:name="Colorful Grid Accent 5" w:semiHidden="0" w:uiPriority="73" w:unhideWhenUsed="0"/>
-    <w:lsdException w:name="Light Shading Accent 6" w:semiHidden="0" w:uiPriority="60" w:unhideWhenUsed="0"/>
-    <w:lsdException w:name="Light List Accent 6" w:semiHidden="0" w:uiPriority="61" w:unhideWhenUsed="0"/>
-    <w:lsdException w:name="Light Grid Accent 6" w:semiHidden="0" w:uiPriority="62" w:unhideWhenUsed="0"/>
-    <w:lsdException w:name="Medium Shading 1 Accent 6" w:semiHidden="0" w:uiPriority="63" w:unhideWhenUsed="0"/>
-    <w:lsdException w:name="Medium Shading 2 Accent 6" w:semiHidden="0" w:uiPriority="64" w:unhideWhenUsed="0"/>
-    <w:lsdException w:name="Medium List 1 Accent 6" w:semiHidden="0" w:uiPriority="65" w:unhideWhenUsed="0"/>
-    <w:lsdException w:name="Medium List 2 Accent 6" w:semiHidden="0" w:uiPriority="66" w:unhideWhenUsed="0"/>
-    <w:lsdException w:name="Medium Grid 1 Accent 6" w:semiHidden="0" w:uiPriority="67" w:unhideWhenUsed="0"/>
-    <w:lsdException w:name="Medium Grid 2 Accent 6" w:semiHidden="0" w:uiPriority="68" w:unhideWhenUsed="0"/>
-    <w:lsdException w:name="Medium Grid 3 Accent 6" w:semiHidden="0" w:uiPriority="69" w:unhideWhenUsed="0"/>
-    <w:lsdException w:name="Dark List Accent 6" w:semiHidden="0" w:uiPriority="70" w:unhideWhenUsed="0"/>
-    <w:lsdException w:name="Colorful Shading Accent 6" w:semiHidden="0" w:uiPriority="71" w:unhideWhenUsed="0"/>
-    <w:lsdException w:name="Colorful List Accent 6" w:semiHidden="0" w:uiPriority="72" w:unhideWhenUsed="0"/>
-    <w:lsdException w:name="Colorful Grid Accent 6" w:semiHidden="0" w:uiPriority="73" w:unhideWhenUsed="0"/>
-    <w:lsdException w:name="Subtle Emphasis" w:semiHidden="0" w:uiPriority="19" w:unhideWhenUsed="0" w:qFormat="1"/>
-    <w:lsdException w:name="Intense Emphasis" w:semiHidden="0" w:uiPriority="21" w:unhideWhenUsed="0" w:qFormat="1"/>
-    <w:lsdException w:name="Subtle Reference" w:semiHidden="0" w:uiPriority="31" w:unhideWhenUsed="0" w:qFormat="1"/>
-    <w:lsdException w:name="Intense Reference" w:semiHidden="0" w:uiPriority="32" w:unhideWhenUsed="0" w:qFormat="1"/>
-    <w:lsdException w:name="Book Title" w:semiHidden="0" w:uiPriority="33" w:unhideWhenUsed="0" w:qFormat="1"/>
-    <w:lsdException w:name="Bibliography" w:uiPriority="37"/>
-    <w:lsdException w:name="TOC Heading" w:uiPriority="39" w:qFormat="1"/>
+  <w:latentStyles w:defLockedState="0" w:defUIPriority="99" w:defSemiHidden="0" w:defUnhideWhenUsed="0" w:defQFormat="0" w:count="375">
+    <w:lsdException w:name="Normal" w:uiPriority="0" w:qFormat="1"/>
+    <w:lsdException w:name="heading 1" w:uiPriority="9" w:qFormat="1"/>
+    <w:lsdException w:name="heading 2" w:semiHidden="1" w:uiPriority="9" w:unhideWhenUsed="1" w:qFormat="1"/>
+    <w:lsdException w:name="heading 3" w:semiHidden="1" w:uiPriority="9" w:unhideWhenUsed="1" w:qFormat="1"/>
+    <w:lsdException w:name="heading 4" w:semiHidden="1" w:uiPriority="9" w:unhideWhenUsed="1" w:qFormat="1"/>
+    <w:lsdException w:name="heading 5" w:semiHidden="1" w:uiPriority="9" w:unhideWhenUsed="1" w:qFormat="1"/>
+    <w:lsdException w:name="heading 6" w:semiHidden="1" w:uiPriority="9" w:unhideWhenUsed="1" w:qFormat="1"/>
+    <w:lsdException w:name="heading 7" w:semiHidden="1" w:uiPriority="9" w:unhideWhenUsed="1" w:qFormat="1"/>
+    <w:lsdException w:name="heading 8" w:semiHidden="1" w:uiPriority="9" w:unhideWhenUsed="1" w:qFormat="1"/>
+    <w:lsdException w:name="heading 9" w:semiHidden="1" w:uiPriority="9" w:unhideWhenUsed="1" w:qFormat="1"/>
+    <w:lsdException w:name="index 1" w:semiHidden="1" w:unhideWhenUsed="1"/>
+    <w:lsdException w:name="index 2" w:semiHidden="1" w:unhideWhenUsed="1"/>
+    <w:lsdException w:name="index 3" w:semiHidden="1" w:unhideWhenUsed="1"/>
+    <w:lsdException w:name="index 4" w:semiHidden="1" w:unhideWhenUsed="1"/>
+    <w:lsdException w:name="index 5" w:semiHidden="1" w:unhideWhenUsed="1"/>
+    <w:lsdException w:name="index 6" w:semiHidden="1" w:unhideWhenUsed="1"/>
+    <w:lsdException w:name="index 7" w:semiHidden="1" w:unhideWhenUsed="1"/>
+    <w:lsdException w:name="index 8" w:semiHidden="1" w:unhideWhenUsed="1"/>
+    <w:lsdException w:name="index 9" w:semiHidden="1" w:unhideWhenUsed="1"/>
+    <w:lsdException w:name="toc 1" w:semiHidden="1" w:uiPriority="39" w:unhideWhenUsed="1"/>
+    <w:lsdException w:name="toc 2" w:semiHidden="1" w:uiPriority="39" w:unhideWhenUsed="1"/>
+    <w:lsdException w:name="toc 3" w:semiHidden="1" w:uiPriority="39" w:unhideWhenUsed="1"/>
+    <w:lsdException w:name="toc 4" w:semiHidden="1" w:uiPriority="39" w:unhideWhenUsed="1"/>
+    <w:lsdException w:name="toc 5" w:semiHidden="1" w:uiPriority="39" w:unhideWhenUsed="1"/>
+    <w:lsdException w:name="toc 6" w:semiHidden="1" w:uiPriority="39" w:unhideWhenUsed="1"/>
+    <w:lsdException w:name="toc 7" w:semiHidden="1" w:uiPriority="39" w:unhideWhenUsed="1"/>
+    <w:lsdException w:name="toc 8" w:semiHidden="1" w:uiPriority="39" w:unhideWhenUsed="1"/>
+    <w:lsdException w:name="toc 9" w:semiHidden="1" w:uiPriority="39" w:unhideWhenUsed="1"/>
+    <w:lsdException w:name="Normal Indent" w:semiHidden="1" w:unhideWhenUsed="1"/>
+    <w:lsdException w:name="footnote text" w:semiHidden="1" w:unhideWhenUsed="1"/>
+    <w:lsdException w:name="annotation text" w:semiHidden="1" w:unhideWhenUsed="1"/>
+    <w:lsdException w:name="header" w:semiHidden="1" w:unhideWhenUsed="1"/>
+    <w:lsdException w:name="footer" w:semiHidden="1" w:unhideWhenUsed="1"/>
+    <w:lsdException w:name="index heading" w:semiHidden="1" w:unhideWhenUsed="1"/>
+    <w:lsdException w:name="caption" w:semiHidden="1" w:uiPriority="35" w:unhideWhenUsed="1" w:qFormat="1"/>
+    <w:lsdException w:name="table of figures" w:semiHidden="1" w:unhideWhenUsed="1"/>
+    <w:lsdException w:name="envelope address" w:semiHidden="1" w:unhideWhenUsed="1"/>
+    <w:lsdException w:name="envelope return" w:semiHidden="1" w:unhideWhenUsed="1"/>
+    <w:lsdException w:name="footnote reference" w:semiHidden="1" w:unhideWhenUsed="1"/>
+    <w:lsdException w:name="annotation reference" w:semiHidden="1" w:unhideWhenUsed="1"/>
+    <w:lsdException w:name="line number" w:semiHidden="1" w:unhideWhenUsed="1"/>
+    <w:lsdException w:name="page number" w:semiHidden="1" w:unhideWhenUsed="1"/>
+    <w:lsdException w:name="endnote reference" w:semiHidden="1" w:unhideWhenUsed="1"/>
+    <w:lsdException w:name="endnote text" w:semiHidden="1" w:unhideWhenUsed="1"/>
+    <w:lsdException w:name="table of authorities" w:semiHidden="1" w:unhideWhenUsed="1"/>
+    <w:lsdException w:name="macro" w:semiHidden="1" w:unhideWhenUsed="1"/>
+    <w:lsdException w:name="toa heading" w:semiHidden="1" w:unhideWhenUsed="1"/>
+    <w:lsdException w:name="List" w:semiHidden="1" w:unhideWhenUsed="1"/>
+    <w:lsdException w:name="List Bullet" w:semiHidden="1" w:unhideWhenUsed="1"/>
+    <w:lsdException w:name="List Number" w:semiHidden="1" w:unhideWhenUsed="1"/>
+    <w:lsdException w:name="List 2" w:semiHidden="1" w:unhideWhenUsed="1"/>
+    <w:lsdException w:name="List 3" w:semiHidden="1" w:unhideWhenUsed="1"/>
+    <w:lsdException w:name="List 4" w:semiHidden="1" w:unhideWhenUsed="1"/>
+    <w:lsdException w:name="List 5" w:semiHidden="1" w:unhideWhenUsed="1"/>
+    <w:lsdException w:name="List Bullet 2" w:semiHidden="1" w:unhideWhenUsed="1"/>
+    <w:lsdException w:name="List Bullet 3" w:semiHidden="1" w:unhideWhenUsed="1"/>
+    <w:lsdException w:name="List Bullet 4" w:semiHidden="1" w:unhideWhenUsed="1"/>
+    <w:lsdException w:name="List Bullet 5" w:semiHidden="1" w:unhideWhenUsed="1"/>
+    <w:lsdException w:name="List Number 2" w:semiHidden="1" w:unhideWhenUsed="1"/>
+    <w:lsdException w:name="List Number 3" w:semiHidden="1" w:unhideWhenUsed="1"/>
+    <w:lsdException w:name="List Number 4" w:semiHidden="1" w:unhideWhenUsed="1"/>
+    <w:lsdException w:name="List Number 5" w:semiHidden="1" w:unhideWhenUsed="1"/>
+    <w:lsdException w:name="Title" w:uiPriority="10" w:qFormat="1"/>
+    <w:lsdException w:name="Closing" w:semiHidden="1" w:unhideWhenUsed="1"/>
+    <w:lsdException w:name="Signature" w:semiHidden="1" w:unhideWhenUsed="1"/>
+    <w:lsdException w:name="Default Paragraph Font" w:semiHidden="1" w:uiPriority="1" w:unhideWhenUsed="1"/>
+    <w:lsdException w:name="Body Text" w:semiHidden="1" w:unhideWhenUsed="1"/>
+    <w:lsdException w:name="Body Text Indent" w:semiHidden="1" w:unhideWhenUsed="1"/>
+    <w:lsdException w:name="List Continue" w:semiHidden="1" w:unhideWhenUsed="1"/>
+    <w:lsdException w:name="List Continue 2" w:semiHidden="1" w:unhideWhenUsed="1"/>
+    <w:lsdException w:name="List Continue 3" w:semiHidden="1" w:unhideWhenUsed="1"/>
+    <w:lsdException w:name="List Continue 4" w:semiHidden="1" w:unhideWhenUsed="1"/>
+    <w:lsdException w:name="List Continue 5" w:semiHidden="1" w:unhideWhenUsed="1"/>
+    <w:lsdException w:name="Message Header" w:semiHidden="1" w:unhideWhenUsed="1"/>
+    <w:lsdException w:name="Subtitle" w:uiPriority="11" w:qFormat="1"/>
+    <w:lsdException w:name="Salutation" w:semiHidden="1" w:unhideWhenUsed="1"/>
+    <w:lsdException w:name="Date" w:semiHidden="1" w:unhideWhenUsed="1"/>
+    <w:lsdException w:name="Body Text First Indent" w:semiHidden="1" w:unhideWhenUsed="1"/>
+    <w:lsdException w:name="Body Text First Indent 2" w:semiHidden="1" w:unhideWhenUsed="1"/>
+    <w:lsdException w:name="Note Heading" w:semiHidden="1" w:unhideWhenUsed="1"/>
+    <w:lsdException w:name="Body Text 2" w:semiHidden="1" w:unhideWhenUsed="1"/>
+    <w:lsdException w:name="Body Text 3" w:semiHidden="1" w:unhideWhenUsed="1"/>
+    <w:lsdException w:name="Body Text Indent 2" w:semiHidden="1" w:unhideWhenUsed="1"/>
+    <w:lsdException w:name="Body Text Indent 3" w:semiHidden="1" w:unhideWhenUsed="1"/>
+    <w:lsdException w:name="Block Text" w:semiHidden="1" w:unhideWhenUsed="1"/>
+    <w:lsdException w:name="Hyperlink" w:semiHidden="1" w:unhideWhenUsed="1"/>
+    <w:lsdException w:name="FollowedHyperlink" w:semiHidden="1" w:unhideWhenUsed="1"/>
+    <w:lsdException w:name="Strong" w:uiPriority="22" w:qFormat="1"/>
+    <w:lsdException w:name="Emphasis" w:uiPriority="20" w:qFormat="1"/>
+    <w:lsdException w:name="Document Map" w:semiHidden="1" w:unhideWhenUsed="1"/>
+    <w:lsdException w:name="Plain Text" w:semiHidden="1" w:unhideWhenUsed="1"/>
+    <w:lsdException w:name="E-mail Signature" w:semiHidden="1" w:unhideWhenUsed="1"/>
+    <w:lsdException w:name="HTML Top of Form" w:semiHidden="1" w:unhideWhenUsed="1"/>
+    <w:lsdException w:name="HTML Bottom of Form" w:semiHidden="1" w:unhideWhenUsed="1"/>
+    <w:lsdException w:name="Normal (Web)" w:semiHidden="1" w:unhideWhenUsed="1"/>
+    <w:lsdException w:name="HTML Acronym" w:semiHidden="1" w:unhideWhenUsed="1"/>
+    <w:lsdException w:name="HTML Address" w:semiHidden="1" w:unhideWhenUsed="1"/>
+    <w:lsdException w:name="HTML Cite" w:semiHidden="1" w:unhideWhenUsed="1"/>
+    <w:lsdException w:name="HTML Code" w:semiHidden="1" w:unhideWhenUsed="1"/>
+    <w:lsdException w:name="HTML Definition" w:semiHidden="1" w:unhideWhenUsed="1"/>
+    <w:lsdException w:name="HTML Keyboard" w:semiHidden="1" w:unhideWhenUsed="1"/>
+    <w:lsdException w:name="HTML Preformatted" w:semiHidden="1" w:unhideWhenUsed="1"/>
+    <w:lsdException w:name="HTML Sample" w:semiHidden="1" w:unhideWhenUsed="1"/>
+    <w:lsdException w:name="HTML Typewriter" w:semiHidden="1" w:unhideWhenUsed="1"/>
+    <w:lsdException w:name="HTML Variable" w:semiHidden="1" w:unhideWhenUsed="1"/>
+    <w:lsdException w:name="Normal Table" w:semiHidden="1" w:unhideWhenUsed="1"/>
+    <w:lsdException w:name="annotation subject" w:semiHidden="1" w:unhideWhenUsed="1"/>
+    <w:lsdException w:name="No List" w:semiHidden="1" w:unhideWhenUsed="1"/>
+    <w:lsdException w:name="Outline List 1" w:semiHidden="1" w:unhideWhenUsed="1"/>
+    <w:lsdException w:name="Outline List 2" w:semiHidden="1" w:unhideWhenUsed="1"/>
+    <w:lsdException w:name="Outline List 3" w:semiHidden="1" w:unhideWhenUsed="1"/>
+    <w:lsdException w:name="Table Simple 1" w:semiHidden="1" w:unhideWhenUsed="1"/>
+    <w:lsdException w:name="Table Simple 2" w:semiHidden="1" w:unhideWhenUsed="1"/>
+    <w:lsdException w:name="Table Simple 3" w:semiHidden="1" w:unhideWhenUsed="1"/>
+    <w:lsdException w:name="Table Classic 1" w:semiHidden="1" w:unhideWhenUsed="1"/>
+    <w:lsdException w:name="Table Classic 2" w:semiHidden="1" w:unhideWhenUsed="1"/>
+    <w:lsdException w:name="Table Classic 3" w:semiHidden="1" w:unhideWhenUsed="1"/>
+    <w:lsdException w:name="Table Classic 4" w:semiHidden="1" w:unhideWhenUsed="1"/>
+    <w:lsdException w:name="Table Colorful 1" w:semiHidden="1" w:unhideWhenUsed="1"/>
+    <w:lsdException w:name="Table Colorful 2" w:semiHidden="1" w:unhideWhenUsed="1"/>
+    <w:lsdException w:name="Table Colorful 3" w:semiHidden="1" w:unhideWhenUsed="1"/>
+    <w:lsdException w:name="Table Columns 1" w:semiHidden="1" w:unhideWhenUsed="1"/>
+    <w:lsdException w:name="Table Columns 2" w:semiHidden="1" w:unhideWhenUsed="1"/>
+    <w:lsdException w:name="Table Columns 3" w:semiHidden="1" w:unhideWhenUsed="1"/>
+    <w:lsdException w:name="Table Columns 4" w:semiHidden="1" w:unhideWhenUsed="1"/>
+    <w:lsdException w:name="Table Columns 5" w:semiHidden="1" w:unhideWhenUsed="1"/>
+    <w:lsdException w:name="Table Grid 1" w:semiHidden="1" w:unhideWhenUsed="1"/>
+    <w:lsdException w:name="Table Grid 2" w:semiHidden="1" w:unhideWhenUsed="1"/>
+    <w:lsdException w:name="Table Grid 3" w:semiHidden="1" w:unhideWhenUsed="1"/>
+    <w:lsdException w:name="Table Grid 4" w:semiHidden="1" w:unhideWhenUsed="1"/>
+    <w:lsdException w:name="Table Grid 5" w:semiHidden="1" w:unhideWhenUsed="1"/>
+    <w:lsdException w:name="Table Grid 6" w:semiHidden="1" w:unhideWhenUsed="1"/>
+    <w:lsdException w:name="Table Grid 7" w:semiHidden="1" w:unhideWhenUsed="1"/>
+    <w:lsdException w:name="Table Grid 8" w:semiHidden="1" w:unhideWhenUsed="1"/>
+    <w:lsdException w:name="Table List 1" w:semiHidden="1" w:unhideWhenUsed="1"/>
+    <w:lsdException w:name="Table List 2" w:semiHidden="1" w:unhideWhenUsed="1"/>
+    <w:lsdException w:name="Table List 3" w:semiHidden="1" w:unhideWhenUsed="1"/>
+    <w:lsdException w:name="Table List 4" w:semiHidden="1" w:unhideWhenUsed="1"/>
+    <w:lsdException w:name="Table List 5" w:semiHidden="1" w:unhideWhenUsed="1"/>
+    <w:lsdException w:name="Table List 6" w:semiHidden="1" w:unhideWhenUsed="1"/>
+    <w:lsdException w:name="Table List 7" w:semiHidden="1" w:unhideWhenUsed="1"/>
+    <w:lsdException w:name="Table List 8" w:semiHidden="1" w:unhideWhenUsed="1"/>
+    <w:lsdException w:name="Table 3D effects 1" w:semiHidden="1" w:unhideWhenUsed="1"/>
+    <w:lsdException w:name="Table 3D effects 2" w:semiHidden="1" w:unhideWhenUsed="1"/>
+    <w:lsdException w:name="Table 3D effects 3" w:semiHidden="1" w:unhideWhenUsed="1"/>
+    <w:lsdException w:name="Table Contemporary" w:semiHidden="1" w:unhideWhenUsed="1"/>
+    <w:lsdException w:name="Table Elegant" w:semiHidden="1" w:unhideWhenUsed="1"/>
+    <w:lsdException w:name="Table Professional" w:semiHidden="1" w:unhideWhenUsed="1"/>
+    <w:lsdException w:name="Table Subtle 1" w:semiHidden="1" w:unhideWhenUsed="1"/>
+    <w:lsdException w:name="Table Subtle 2" w:semiHidden="1" w:unhideWhenUsed="1"/>
+    <w:lsdException w:name="Table Web 1" w:semiHidden="1" w:unhideWhenUsed="1"/>
+    <w:lsdException w:name="Table Web 2" w:semiHidden="1" w:unhideWhenUsed="1"/>
+    <w:lsdException w:name="Table Web 3" w:semiHidden="1" w:unhideWhenUsed="1"/>
+    <w:lsdException w:name="Balloon Text" w:semiHidden="1" w:unhideWhenUsed="1"/>
+    <w:lsdException w:name="Table Grid" w:semiHidden="1" w:uiPriority="59" w:unhideWhenUsed="1"/>
+    <w:lsdException w:name="Table Theme" w:semiHidden="1" w:unhideWhenUsed="1"/>
+    <w:lsdException w:name="Placeholder Text" w:semiHidden="1"/>
+    <w:lsdException w:name="No Spacing" w:uiPriority="1" w:qFormat="1"/>
+    <w:lsdException w:name="Light Shading" w:uiPriority="60"/>
+    <w:lsdException w:name="Light List" w:uiPriority="61"/>
+    <w:lsdException w:name="Light Grid" w:uiPriority="62"/>
+    <w:lsdException w:name="Medium Shading 1" w:uiPriority="63"/>
+    <w:lsdException w:name="Medium Shading 2" w:uiPriority="64"/>
+    <w:lsdException w:name="Medium List 1" w:uiPriority="65"/>
+    <w:lsdException w:name="Medium List 2" w:uiPriority="66"/>
+    <w:lsdException w:name="Medium Grid 1" w:uiPriority="67"/>
+    <w:lsdException w:name="Medium Grid 2" w:uiPriority="68"/>
+    <w:lsdException w:name="Medium Grid 3" w:uiPriority="69"/>
+    <w:lsdException w:name="Dark List" w:uiPriority="70"/>
+    <w:lsdException w:name="Colorful Shading" w:uiPriority="71"/>
+    <w:lsdException w:name="Colorful List" w:uiPriority="72"/>
+    <w:lsdException w:name="Colorful Grid" w:uiPriority="73"/>
+    <w:lsdException w:name="Light Shading Accent 1" w:uiPriority="60"/>
+    <w:lsdException w:name="Light List Accent 1" w:uiPriority="61"/>
+    <w:lsdException w:name="Light Grid Accent 1" w:uiPriority="62"/>
+    <w:lsdException w:name="Medium Shading 1 Accent 1" w:uiPriority="63"/>
+    <w:lsdException w:name="Medium Shading 2 Accent 1" w:uiPriority="64"/>
+    <w:lsdException w:name="Medium List 1 Accent 1" w:uiPriority="65"/>
+    <w:lsdException w:name="Revision" w:semiHidden="1"/>
+    <w:lsdException w:name="List Paragraph" w:uiPriority="34" w:qFormat="1"/>
+    <w:lsdException w:name="Quote" w:uiPriority="29" w:qFormat="1"/>
+    <w:lsdException w:name="Intense Quote" w:uiPriority="30" w:qFormat="1"/>
+    <w:lsdException w:name="Medium List 2 Accent 1" w:uiPriority="66"/>
+    <w:lsdException w:name="Medium Grid 1 Accent 1" w:uiPriority="67"/>
+    <w:lsdException w:name="Medium Grid 2 Accent 1" w:uiPriority="68"/>
+    <w:lsdException w:name="Medium Grid 3 Accent 1" w:uiPriority="69"/>
+    <w:lsdException w:name="Dark List Accent 1" w:uiPriority="70"/>
+    <w:lsdException w:name="Colorful Shading Accent 1" w:uiPriority="71"/>
+    <w:lsdException w:name="Colorful List Accent 1" w:uiPriority="72"/>
+    <w:lsdException w:name="Colorful Grid Accent 1" w:uiPriority="73"/>
+    <w:lsdException w:name="Light Shading Accent 2" w:uiPriority="60"/>
+    <w:lsdException w:name="Light List Accent 2" w:uiPriority="61"/>
+    <w:lsdException w:name="Light Grid Accent 2" w:uiPriority="62"/>
+    <w:lsdException w:name="Medium Shading 1 Accent 2" w:uiPriority="63"/>
+    <w:lsdException w:name="Medium Shading 2 Accent 2" w:uiPriority="64"/>
+    <w:lsdException w:name="Medium List 1 Accent 2" w:uiPriority="65"/>
+    <w:lsdException w:name="Medium List 2 Accent 2" w:uiPriority="66"/>
+    <w:lsdException w:name="Medium Grid 1 Accent 2" w:uiPriority="67"/>
+    <w:lsdException w:name="Medium Grid 2 Accent 2" w:uiPriority="68"/>
+    <w:lsdException w:name="Medium Grid 3 Accent 2" w:uiPriority="69"/>
+    <w:lsdException w:name="Dark List Accent 2" w:uiPriority="70"/>
+    <w:lsdException w:name="Colorful Shading Accent 2" w:uiPriority="71"/>
+    <w:lsdException w:name="Colorful List Accent 2" w:uiPriority="72"/>
+    <w:lsdException w:name="Colorful Grid Accent 2" w:uiPriority="73"/>
+    <w:lsdException w:name="Light Shading Accent 3" w:uiPriority="60"/>
+    <w:lsdException w:name="Light List Accent 3" w:uiPriority="61"/>
+    <w:lsdException w:name="Light Grid Accent 3" w:uiPriority="62"/>
+    <w:lsdException w:name="Medium Shading 1 Accent 3" w:uiPriority="63"/>
+    <w:lsdException w:name="Medium Shading 2 Accent 3" w:uiPriority="64"/>
+    <w:lsdException w:name="Medium List 1 Accent 3" w:uiPriority="65"/>
+    <w:lsdException w:name="Medium List 2 Accent 3" w:uiPriority="66"/>
+    <w:lsdException w:name="Medium Grid 1 Accent 3" w:uiPriority="67"/>
+    <w:lsdException w:name="Medium Grid 2 Accent 3" w:uiPriority="68"/>
+    <w:lsdException w:name="Medium Grid 3 Accent 3" w:uiPriority="69"/>
+    <w:lsdException w:name="Dark List Accent 3" w:uiPriority="70"/>
+    <w:lsdException w:name="Colorful Shading Accent 3" w:uiPriority="71"/>
+    <w:lsdException w:name="Colorful List Accent 3" w:uiPriority="72"/>
+    <w:lsdException w:name="Colorful Grid Accent 3" w:uiPriority="73"/>
+    <w:lsdException w:name="Light Shading Accent 4" w:uiPriority="60"/>
+    <w:lsdException w:name="Light List Accent 4" w:uiPriority="61"/>
+    <w:lsdException w:name="Light Grid Accent 4" w:uiPriority="62"/>
+    <w:lsdException w:name="Medium Shading 1 Accent 4" w:uiPriority="63"/>
+    <w:lsdException w:name="Medium Shading 2 Accent 4" w:uiPriority="64"/>
+    <w:lsdException w:name="Medium List 1 Accent 4" w:uiPriority="65"/>
+    <w:lsdException w:name="Medium List 2 Accent 4" w:uiPriority="66"/>
+    <w:lsdException w:name="Medium Grid 1 Accent 4" w:uiPriority="67"/>
+    <w:lsdException w:name="Medium Grid 2 Accent 4" w:uiPriority="68"/>
+    <w:lsdException w:name="Medium Grid 3 Accent 4" w:uiPriority="69"/>
+    <w:lsdException w:name="Dark List Accent 4" w:uiPriority="70"/>
+    <w:lsdException w:name="Colorful Shading Accent 4" w:uiPriority="71"/>
+    <w:lsdException w:name="Colorful List Accent 4" w:uiPriority="72"/>
+    <w:lsdException w:name="Colorful Grid Accent 4" w:uiPriority="73"/>
+    <w:lsdException w:name="Light Shading Accent 5" w:uiPriority="60"/>
+    <w:lsdException w:name="Light List Accent 5" w:uiPriority="61"/>
+    <w:lsdException w:name="Light Grid Accent 5" w:uiPriority="62"/>
+    <w:lsdException w:name="Medium Shading 1 Accent 5" w:uiPriority="63"/>
+    <w:lsdException w:name="Medium Shading 2 Accent 5" w:uiPriority="64"/>
+    <w:lsdException w:name="Medium List 1 Accent 5" w:uiPriority="65"/>
+    <w:lsdException w:name="Medium List 2 Accent 5" w:uiPriority="66"/>
+    <w:lsdException w:name="Medium Grid 1 Accent 5" w:uiPriority="67"/>
+    <w:lsdException w:name="Medium Grid 2 Accent 5" w:uiPriority="68"/>
+    <w:lsdException w:name="Medium Grid 3 Accent 5" w:uiPriority="69"/>
+    <w:lsdException w:name="Dark List Accent 5" w:uiPriority="70"/>
+    <w:lsdException w:name="Colorful Shading Accent 5" w:uiPriority="71"/>
+    <w:lsdException w:name="Colorful List Accent 5" w:uiPriority="72"/>
+    <w:lsdException w:name="Colorful Grid Accent 5" w:uiPriority="73"/>
+    <w:lsdException w:name="Light Shading Accent 6" w:uiPriority="60"/>
+    <w:lsdException w:name="Light List Accent 6" w:uiPriority="61"/>
+    <w:lsdException w:name="Light Grid Accent 6" w:uiPriority="62"/>
+    <w:lsdException w:name="Medium Shading 1 Accent 6" w:uiPriority="63"/>
+    <w:lsdException w:name="Medium Shading 2 Accent 6" w:uiPriority="64"/>
+    <w:lsdException w:name="Medium List 1 Accent 6" w:uiPriority="65"/>
+    <w:lsdException w:name="Medium List 2 Accent 6" w:uiPriority="66"/>
+    <w:lsdException w:name="Medium Grid 1 Accent 6" w:uiPriority="67"/>
+    <w:lsdException w:name="Medium Grid 2 Accent 6" w:uiPriority="68"/>
+    <w:lsdException w:name="Medium Grid 3 Accent 6" w:uiPriority="69"/>
+    <w:lsdException w:name="Dark List Accent 6" w:uiPriority="70"/>
+    <w:lsdException w:name="Colorful Shading Accent 6" w:uiPriority="71"/>
+    <w:lsdException w:name="Colorful List Accent 6" w:uiPriority="72"/>
+    <w:lsdException w:name="Colorful Grid Accent 6" w:uiPriority="73"/>
+    <w:lsdException w:name="Subtle Emphasis" w:uiPriority="19" w:qFormat="1"/>
+    <w:lsdException w:name="Intense Emphasis" w:uiPriority="21" w:qFormat="1"/>
+    <w:lsdException w:name="Subtle Reference" w:uiPriority="31" w:qFormat="1"/>
+    <w:lsdException w:name="Intense Reference" w:uiPriority="32" w:qFormat="1"/>
+    <w:lsdException w:name="Book Title" w:uiPriority="33" w:qFormat="1"/>
+    <w:lsdException w:name="Bibliography" w:semiHidden="1" w:uiPriority="37" w:unhideWhenUsed="1"/>
+    <w:lsdException w:name="TOC Heading" w:semiHidden="1" w:uiPriority="39" w:unhideWhenUsed="1" w:qFormat="1"/>
+    <w:lsdException w:name="Plain Table 1" w:uiPriority="41"/>
+    <w:lsdException w:name="Plain Table 2" w:uiPriority="42"/>
+    <w:lsdException w:name="Plain Table 3" w:uiPriority="43"/>
+    <w:lsdException w:name="Plain Table 4" w:uiPriority="44"/>
+    <w:lsdException w:name="Plain Table 5" w:uiPriority="45"/>
+    <w:lsdException w:name="Grid Table Light" w:uiPriority="40"/>
+    <w:lsdException w:name="Grid Table 1 Light" w:uiPriority="46"/>
+    <w:lsdException w:name="Grid Table 2" w:uiPriority="47"/>
+    <w:lsdException w:name="Grid Table 3" w:uiPriority="48"/>
+    <w:lsdException w:name="Grid Table 4" w:uiPriority="49"/>
+    <w:lsdException w:name="Grid Table 5 Dark" w:uiPriority="50"/>
+    <w:lsdException w:name="Grid Table 6 Colorful" w:uiPriority="51"/>
+    <w:lsdException w:name="Grid Table 7 Colorful" w:uiPriority="52"/>
+    <w:lsdException w:name="Grid Table 1 Light Accent 1" w:uiPriority="46"/>
+    <w:lsdException w:name="Grid Table 2 Accent 1" w:uiPriority="47"/>
+    <w:lsdException w:name="Grid Table 3 Accent 1" w:uiPriority="48"/>
+    <w:lsdException w:name="Grid Table 4 Accent 1" w:uiPriority="49"/>
+    <w:lsdException w:name="Grid Table 5 Dark Accent 1" w:uiPriority="50"/>
+    <w:lsdException w:name="Grid Table 6 Colorful Accent 1" w:uiPriority="51"/>
+    <w:lsdException w:name="Grid Table 7 Colorful Accent 1" w:uiPriority="52"/>
+    <w:lsdException w:name="Grid Table 1 Light Accent 2" w:uiPriority="46"/>
+    <w:lsdException w:name="Grid Table 2 Accent 2" w:uiPriority="47"/>
+    <w:lsdException w:name="Grid Table 3 Accent 2" w:uiPriority="48"/>
+    <w:lsdException w:name="Grid Table 4 Accent 2" w:uiPriority="49"/>
+    <w:lsdException w:name="Grid Table 5 Dark Accent 2" w:uiPriority="50"/>
+    <w:lsdException w:name="Grid Table 6 Colorful Accent 2" w:uiPriority="51"/>
+    <w:lsdException w:name="Grid Table 7 Colorful Accent 2" w:uiPriority="52"/>
+    <w:lsdException w:name="Grid Table 1 Light Accent 3" w:uiPriority="46"/>
+    <w:lsdException w:name="Grid Table 2 Accent 3" w:uiPriority="47"/>
+    <w:lsdException w:name="Grid Table 3 Accent 3" w:uiPriority="48"/>
+    <w:lsdException w:name="Grid Table 4 Accent 3" w:uiPriority="49"/>
+    <w:lsdException w:name="Grid Table 5 Dark Accent 3" w:uiPriority="50"/>
+    <w:lsdException w:name="Grid Table 6 Colorful Accent 3" w:uiPriority="51"/>
+    <w:lsdException w:name="Grid Table 7 Colorful Accent 3" w:uiPriority="52"/>
+    <w:lsdException w:name="Grid Table 1 Light Accent 4" w:uiPriority="46"/>
+    <w:lsdException w:name="Grid Table 2 Accent 4" w:uiPriority="47"/>
+    <w:lsdException w:name="Grid Table 3 Accent 4" w:uiPriority="48"/>
+    <w:lsdException w:name="Grid Table 4 Accent 4" w:uiPriority="49"/>
+    <w:lsdException w:name="Grid Table 5 Dark Accent 4" w:uiPriority="50"/>
+    <w:lsdException w:name="Grid Table 6 Colorful Accent 4" w:uiPriority="51"/>
+    <w:lsdException w:name="Grid Table 7 Colorful Accent 4" w:uiPriority="52"/>
+    <w:lsdException w:name="Grid Table 1 Light Accent 5" w:uiPriority="46"/>
+    <w:lsdException w:name="Grid Table 2 Accent 5" w:uiPriority="47"/>
+    <w:lsdException w:name="Grid Table 3 Accent 5" w:uiPriority="48"/>
+    <w:lsdException w:name="Grid Table 4 Accent 5" w:uiPriority="49"/>
+    <w:lsdException w:name="Grid Table 5 Dark Accent 5" w:uiPriority="50"/>
+    <w:lsdException w:name="Grid Table 6 Colorful Accent 5" w:uiPriority="51"/>
+    <w:lsdException w:name="Grid Table 7 Colorful Accent 5" w:uiPriority="52"/>
+    <w:lsdException w:name="Grid Table 1 Light Accent 6" w:uiPriority="46"/>
+    <w:lsdException w:name="Grid Table 2 Accent 6" w:uiPriority="47"/>
+    <w:lsdException w:name="Grid Table 3 Accent 6" w:uiPriority="48"/>
+    <w:lsdException w:name="Grid Table 4 Accent 6" w:uiPriority="49"/>
+    <w:lsdException w:name="Grid Table 5 Dark Accent 6" w:uiPriority="50"/>
+    <w:lsdException w:name="Grid Table 6 Colorful Accent 6" w:uiPriority="51"/>
+    <w:lsdException w:name="Grid Table 7 Colorful Accent 6" w:uiPriority="52"/>
+    <w:lsdException w:name="List Table 1 Light" w:uiPriority="46"/>
+    <w:lsdException w:name="List Table 2" w:uiPriority="47"/>
+    <w:lsdException w:name="List Table 3" w:uiPriority="48"/>
+    <w:lsdException w:name="List Table 4" w:uiPriority="49"/>
+    <w:lsdException w:name="List Table 5 Dark" w:uiPriority="50"/>
+    <w:lsdException w:name="List Table 6 Colorful" w:uiPriority="51"/>
+    <w:lsdException w:name="List Table 7 Colorful" w:uiPriority="52"/>
+    <w:lsdException w:name="List Table 1 Light Accent 1" w:uiPriority="46"/>
+    <w:lsdException w:name="List Table 2 Accent 1" w:uiPriority="47"/>
+    <w:lsdException w:name="List Table 3 Accent 1" w:uiPriority="48"/>
+    <w:lsdException w:name="List Table 4 Accent 1" w:uiPriority="49"/>
+    <w:lsdException w:name="List Table 5 Dark Accent 1" w:uiPriority="50"/>
+    <w:lsdException w:name="List Table 6 Colorful Accent 1" w:uiPriority="51"/>
+    <w:lsdException w:name="List Table 7 Colorful Accent 1" w:uiPriority="52"/>
+    <w:lsdException w:name="List Table 1 Light Accent 2" w:uiPriority="46"/>
+    <w:lsdException w:name="List Table 2 Accent 2" w:uiPriority="47"/>
+    <w:lsdException w:name="List Table 3 Accent 2" w:uiPriority="48"/>
+    <w:lsdException w:name="List Table 4 Accent 2" w:uiPriority="49"/>
+    <w:lsdException w:name="List Table 5 Dark Accent 2" w:uiPriority="50"/>
+    <w:lsdException w:name="List Table 6 Colorful Accent 2" w:uiPriority="51"/>
+    <w:lsdException w:name="List Table 7 Colorful Accent 2" w:uiPriority="52"/>
+    <w:lsdException w:name="List Table 1 Light Accent 3" w:uiPriority="46"/>
+    <w:lsdException w:name="List Table 2 Accent 3" w:uiPriority="47"/>
+    <w:lsdException w:name="List Table 3 Accent 3" w:uiPriority="48"/>
+    <w:lsdException w:name="List Table 4 Accent 3" w:uiPriority="49"/>
+    <w:lsdException w:name="List Table 5 Dark Accent 3" w:uiPriority="50"/>
+    <w:lsdException w:name="List Table 6 Colorful Accent 3" w:uiPriority="51"/>
+    <w:lsdException w:name="List Table 7 Colorful Accent 3" w:uiPriority="52"/>
+    <w:lsdException w:name="List Table 1 Light Accent 4" w:uiPriority="46"/>
+    <w:lsdException w:name="List Table 2 Accent 4" w:uiPriority="47"/>
+    <w:lsdException w:name="List Table 3 Accent 4" w:uiPriority="48"/>
+    <w:lsdException w:name="List Table 4 Accent 4" w:uiPriority="49"/>
+    <w:lsdException w:name="List Table 5 Dark Accent 4" w:uiPriority="50"/>
+    <w:lsdException w:name="List Table 6 Colorful Accent 4" w:uiPriority="51"/>
+    <w:lsdException w:name="List Table 7 Colorful Accent 4" w:uiPriority="52"/>
+    <w:lsdException w:name="List Table 1 Light Accent 5" w:uiPriority="46"/>
+    <w:lsdException w:name="List Table 2 Accent 5" w:uiPriority="47"/>
+    <w:lsdException w:name="List Table 3 Accent 5" w:uiPriority="48"/>
+    <w:lsdException w:name="List Table 4 Accent 5" w:uiPriority="49"/>
+    <w:lsdException w:name="List Table 5 Dark Accent 5" w:uiPriority="50"/>
+    <w:lsdException w:name="List Table 6 Colorful Accent 5" w:uiPriority="51"/>
+    <w:lsdException w:name="List Table 7 Colorful Accent 5" w:uiPriority="52"/>
+    <w:lsdException w:name="List Table 1 Light Accent 6" w:uiPriority="46"/>
+    <w:lsdException w:name="List Table 2 Accent 6" w:uiPriority="47"/>
+    <w:lsdException w:name="List Table 3 Accent 6" w:uiPriority="48"/>
+    <w:lsdException w:name="List Table 4 Accent 6" w:uiPriority="49"/>
+    <w:lsdException w:name="List Table 5 Dark Accent 6" w:uiPriority="50"/>
+    <w:lsdException w:name="List Table 6 Colorful Accent 6" w:uiPriority="51"/>
+    <w:lsdException w:name="List Table 7 Colorful Accent 6" w:uiPriority="52"/>
+    <w:lsdException w:name="Mention" w:semiHidden="1" w:unhideWhenUsed="1"/>
+    <w:lsdException w:name="Smart Hyperlink" w:semiHidden="1" w:unhideWhenUsed="1"/>
+    <w:lsdException w:name="Hashtag" w:semiHidden="1" w:unhideWhenUsed="1"/>
+    <w:lsdException w:name="Unresolved Mention" w:semiHidden="1" w:unhideWhenUsed="1"/>
   </w:latentStyles>
   <w:style w:type="paragraph" w:default="1" w:styleId="Normal">
     <w:name w:val="Normal"/>
@@ -1163,7 +1841,6 @@
       <w:spacing w:after="0" w:line="240" w:lineRule="auto"/>
     </w:pPr>
     <w:tblPr>
-      <w:tblInd w:w="0" w:type="dxa"/>
       <w:tblBorders>
         <w:top w:val="single" w:sz="4" w:space="0" w:color="auto"/>
         <w:left w:val="single" w:sz="4" w:space="0" w:color="auto"/>
@@ -1172,269 +1849,6 @@
         <w:insideH w:val="single" w:sz="4" w:space="0" w:color="auto"/>
         <w:insideV w:val="single" w:sz="4" w:space="0" w:color="auto"/>
       </w:tblBorders>
-      <w:tblCellMar>
-        <w:top w:w="0" w:type="dxa"/>
-        <w:left w:w="108" w:type="dxa"/>
-        <w:bottom w:w="0" w:type="dxa"/>
-        <w:right w:w="108" w:type="dxa"/>
-      </w:tblCellMar>
-    </w:tblPr>
-  </w:style>
-  <w:style w:type="paragraph" w:styleId="Textodebalo">
-    <w:name w:val="Balloon Text"/>
-    <w:basedOn w:val="Normal"/>
-    <w:link w:val="TextodebaloChar"/>
-    <w:uiPriority w:val="99"/>
-    <w:semiHidden/>
-    <w:unhideWhenUsed/>
-    <w:rsid w:val="009D7DD3"/>
-    <w:pPr>
-      <w:spacing w:after="0" w:line="240" w:lineRule="auto"/>
-    </w:pPr>
-    <w:rPr>
-      <w:rFonts w:ascii="Tahoma" w:hAnsi="Tahoma" w:cs="Tahoma"/>
-      <w:sz w:val="16"/>
-      <w:szCs w:val="16"/>
-    </w:rPr>
-  </w:style>
-  <w:style w:type="character" w:customStyle="1" w:styleId="TextodebaloChar">
-    <w:name w:val="Texto de balão Char"/>
-    <w:basedOn w:val="Fontepargpadro"/>
-    <w:link w:val="Textodebalo"/>
-    <w:uiPriority w:val="99"/>
-    <w:semiHidden/>
-    <w:rsid w:val="009D7DD3"/>
-    <w:rPr>
-      <w:rFonts w:ascii="Tahoma" w:hAnsi="Tahoma" w:cs="Tahoma"/>
-      <w:sz w:val="16"/>
-      <w:szCs w:val="16"/>
-    </w:rPr>
-  </w:style>
-  <w:style w:type="paragraph" w:styleId="PargrafodaLista">
-    <w:name w:val="List Paragraph"/>
-    <w:basedOn w:val="Normal"/>
-    <w:uiPriority w:val="34"/>
-    <w:qFormat/>
-    <w:rsid w:val="002B5563"/>
-    <w:pPr>
-      <w:ind w:left="720"/>
-      <w:contextualSpacing/>
-    </w:pPr>
-  </w:style>
-</w:styles>
-</file>
-
-<file path=word/stylesWithEffects.xml><?xml version="1.0" encoding="utf-8"?>
-<w:styles xmlns:wpc="http://schemas.microsoft.com/office/word/2010/wordprocessingCanvas" xmlns:mc="http://schemas.openxmlformats.org/markup-compatibility/2006" xmlns:o="urn:schemas-microsoft-com:office:office" xmlns:r="http://schemas.openxmlformats.org/officeDocument/2006/relationships" xmlns:m="http://schemas.openxmlformats.org/officeDocument/2006/math" xmlns:v="urn:schemas-microsoft-com:vml" xmlns:wp14="http://schemas.microsoft.com/office/word/2010/wordprocessingDrawing" xmlns:wp="http://schemas.openxmlformats.org/drawingml/2006/wordprocessingDrawing" xmlns:w10="urn:schemas-microsoft-com:office:word" xmlns:w="http://schemas.openxmlformats.org/wordprocessingml/2006/main" xmlns:w14="http://schemas.microsoft.com/office/word/2010/wordml" xmlns:wpg="http://schemas.microsoft.com/office/word/2010/wordprocessingGroup" xmlns:wpi="http://schemas.microsoft.com/office/word/2010/wordprocessingInk" xmlns:wne="http://schemas.microsoft.com/office/word/2006/wordml" xmlns:wps="http://schemas.microsoft.com/office/word/2010/wordprocessingShape" mc:Ignorable="w14 wp14">
-  <w:docDefaults>
-    <w:rPrDefault>
-      <w:rPr>
-        <w:rFonts w:asciiTheme="minorHAnsi" w:eastAsiaTheme="minorHAnsi" w:hAnsiTheme="minorHAnsi" w:cstheme="minorBidi"/>
-        <w:sz w:val="22"/>
-        <w:szCs w:val="22"/>
-        <w:lang w:val="pt-BR" w:eastAsia="en-US" w:bidi="ar-SA"/>
-      </w:rPr>
-    </w:rPrDefault>
-    <w:pPrDefault>
-      <w:pPr>
-        <w:spacing w:after="200" w:line="276" w:lineRule="auto"/>
-      </w:pPr>
-    </w:pPrDefault>
-  </w:docDefaults>
-  <w:latentStyles w:defLockedState="0" w:defUIPriority="99" w:defSemiHidden="1" w:defUnhideWhenUsed="1" w:defQFormat="0" w:count="267">
-    <w:lsdException w:name="Normal" w:semiHidden="0" w:uiPriority="0" w:unhideWhenUsed="0" w:qFormat="1"/>
-    <w:lsdException w:name="heading 1" w:semiHidden="0" w:uiPriority="9" w:unhideWhenUsed="0" w:qFormat="1"/>
-    <w:lsdException w:name="heading 2" w:uiPriority="9" w:qFormat="1"/>
-    <w:lsdException w:name="heading 3" w:uiPriority="9" w:qFormat="1"/>
-    <w:lsdException w:name="heading 4" w:uiPriority="9" w:qFormat="1"/>
-    <w:lsdException w:name="heading 5" w:uiPriority="9" w:qFormat="1"/>
-    <w:lsdException w:name="heading 6" w:uiPriority="9" w:qFormat="1"/>
-    <w:lsdException w:name="heading 7" w:uiPriority="9" w:qFormat="1"/>
-    <w:lsdException w:name="heading 8" w:uiPriority="9" w:qFormat="1"/>
-    <w:lsdException w:name="heading 9" w:uiPriority="9" w:qFormat="1"/>
-    <w:lsdException w:name="toc 1" w:uiPriority="39"/>
-    <w:lsdException w:name="toc 2" w:uiPriority="39"/>
-    <w:lsdException w:name="toc 3" w:uiPriority="39"/>
-    <w:lsdException w:name="toc 4" w:uiPriority="39"/>
-    <w:lsdException w:name="toc 5" w:uiPriority="39"/>
-    <w:lsdException w:name="toc 6" w:uiPriority="39"/>
-    <w:lsdException w:name="toc 7" w:uiPriority="39"/>
-    <w:lsdException w:name="toc 8" w:uiPriority="39"/>
-    <w:lsdException w:name="toc 9" w:uiPriority="39"/>
-    <w:lsdException w:name="caption" w:uiPriority="35" w:qFormat="1"/>
-    <w:lsdException w:name="Title" w:semiHidden="0" w:uiPriority="10" w:unhideWhenUsed="0" w:qFormat="1"/>
-    <w:lsdException w:name="Default Paragraph Font" w:uiPriority="1"/>
-    <w:lsdException w:name="Subtitle" w:semiHidden="0" w:uiPriority="11" w:unhideWhenUsed="0" w:qFormat="1"/>
-    <w:lsdException w:name="Strong" w:semiHidden="0" w:uiPriority="22" w:unhideWhenUsed="0" w:qFormat="1"/>
-    <w:lsdException w:name="Emphasis" w:semiHidden="0" w:uiPriority="20" w:unhideWhenUsed="0" w:qFormat="1"/>
-    <w:lsdException w:name="Table Grid" w:semiHidden="0" w:uiPriority="59" w:unhideWhenUsed="0"/>
-    <w:lsdException w:name="Placeholder Text" w:unhideWhenUsed="0"/>
-    <w:lsdException w:name="No Spacing" w:semiHidden="0" w:uiPriority="1" w:unhideWhenUsed="0" w:qFormat="1"/>
-    <w:lsdException w:name="Light Shading" w:semiHidden="0" w:uiPriority="60" w:unhideWhenUsed="0"/>
-    <w:lsdException w:name="Light List" w:semiHidden="0" w:uiPriority="61" w:unhideWhenUsed="0"/>
-    <w:lsdException w:name="Light Grid" w:semiHidden="0" w:uiPriority="62" w:unhideWhenUsed="0"/>
-    <w:lsdException w:name="Medium Shading 1" w:semiHidden="0" w:uiPriority="63" w:unhideWhenUsed="0"/>
-    <w:lsdException w:name="Medium Shading 2" w:semiHidden="0" w:uiPriority="64" w:unhideWhenUsed="0"/>
-    <w:lsdException w:name="Medium List 1" w:semiHidden="0" w:uiPriority="65" w:unhideWhenUsed="0"/>
-    <w:lsdException w:name="Medium List 2" w:semiHidden="0" w:uiPriority="66" w:unhideWhenUsed="0"/>
-    <w:lsdException w:name="Medium Grid 1" w:semiHidden="0" w:uiPriority="67" w:unhideWhenUsed="0"/>
-    <w:lsdException w:name="Medium Grid 2" w:semiHidden="0" w:uiPriority="68" w:unhideWhenUsed="0"/>
-    <w:lsdException w:name="Medium Grid 3" w:semiHidden="0" w:uiPriority="69" w:unhideWhenUsed="0"/>
-    <w:lsdException w:name="Dark List" w:semiHidden="0" w:uiPriority="70" w:unhideWhenUsed="0"/>
-    <w:lsdException w:name="Colorful Shading" w:semiHidden="0" w:uiPriority="71" w:unhideWhenUsed="0"/>
-    <w:lsdException w:name="Colorful List" w:semiHidden="0" w:uiPriority="72" w:unhideWhenUsed="0"/>
-    <w:lsdException w:name="Colorful Grid" w:semiHidden="0" w:uiPriority="73" w:unhideWhenUsed="0"/>
-    <w:lsdException w:name="Light Shading Accent 1" w:semiHidden="0" w:uiPriority="60" w:unhideWhenUsed="0"/>
-    <w:lsdException w:name="Light List Accent 1" w:semiHidden="0" w:uiPriority="61" w:unhideWhenUsed="0"/>
-    <w:lsdException w:name="Light Grid Accent 1" w:semiHidden="0" w:uiPriority="62" w:unhideWhenUsed="0"/>
-    <w:lsdException w:name="Medium Shading 1 Accent 1" w:semiHidden="0" w:uiPriority="63" w:unhideWhenUsed="0"/>
-    <w:lsdException w:name="Medium Shading 2 Accent 1" w:semiHidden="0" w:uiPriority="64" w:unhideWhenUsed="0"/>
-    <w:lsdException w:name="Medium List 1 Accent 1" w:semiHidden="0" w:uiPriority="65" w:unhideWhenUsed="0"/>
-    <w:lsdException w:name="Revision" w:unhideWhenUsed="0"/>
-    <w:lsdException w:name="List Paragraph" w:semiHidden="0" w:uiPriority="34" w:unhideWhenUsed="0" w:qFormat="1"/>
-    <w:lsdException w:name="Quote" w:semiHidden="0" w:uiPriority="29" w:unhideWhenUsed="0" w:qFormat="1"/>
-    <w:lsdException w:name="Intense Quote" w:semiHidden="0" w:uiPriority="30" w:unhideWhenUsed="0" w:qFormat="1"/>
-    <w:lsdException w:name="Medium List 2 Accent 1" w:semiHidden="0" w:uiPriority="66" w:unhideWhenUsed="0"/>
-    <w:lsdException w:name="Medium Grid 1 Accent 1" w:semiHidden="0" w:uiPriority="67" w:unhideWhenUsed="0"/>
-    <w:lsdException w:name="Medium Grid 2 Accent 1" w:semiHidden="0" w:uiPriority="68" w:unhideWhenUsed="0"/>
-    <w:lsdException w:name="Medium Grid 3 Accent 1" w:semiHidden="0" w:uiPriority="69" w:unhideWhenUsed="0"/>
-    <w:lsdException w:name="Dark List Accent 1" w:semiHidden="0" w:uiPriority="70" w:unhideWhenUsed="0"/>
-    <w:lsdException w:name="Colorful Shading Accent 1" w:semiHidden="0" w:uiPriority="71" w:unhideWhenUsed="0"/>
-    <w:lsdException w:name="Colorful List Accent 1" w:semiHidden="0" w:uiPriority="72" w:unhideWhenUsed="0"/>
-    <w:lsdException w:name="Colorful Grid Accent 1" w:semiHidden="0" w:uiPriority="73" w:unhideWhenUsed="0"/>
-    <w:lsdException w:name="Light Shading Accent 2" w:semiHidden="0" w:uiPriority="60" w:unhideWhenUsed="0"/>
-    <w:lsdException w:name="Light List Accent 2" w:semiHidden="0" w:uiPriority="61" w:unhideWhenUsed="0"/>
-    <w:lsdException w:name="Light Grid Accent 2" w:semiHidden="0" w:uiPriority="62" w:unhideWhenUsed="0"/>
-    <w:lsdException w:name="Medium Shading 1 Accent 2" w:semiHidden="0" w:uiPriority="63" w:unhideWhenUsed="0"/>
-    <w:lsdException w:name="Medium Shading 2 Accent 2" w:semiHidden="0" w:uiPriority="64" w:unhideWhenUsed="0"/>
-    <w:lsdException w:name="Medium List 1 Accent 2" w:semiHidden="0" w:uiPriority="65" w:unhideWhenUsed="0"/>
-    <w:lsdException w:name="Medium List 2 Accent 2" w:semiHidden="0" w:uiPriority="66" w:unhideWhenUsed="0"/>
-    <w:lsdException w:name="Medium Grid 1 Accent 2" w:semiHidden="0" w:uiPriority="67" w:unhideWhenUsed="0"/>
-    <w:lsdException w:name="Medium Grid 2 Accent 2" w:semiHidden="0" w:uiPriority="68" w:unhideWhenUsed="0"/>
-    <w:lsdException w:name="Medium Grid 3 Accent 2" w:semiHidden="0" w:uiPriority="69" w:unhideWhenUsed="0"/>
-    <w:lsdException w:name="Dark List Accent 2" w:semiHidden="0" w:uiPriority="70" w:unhideWhenUsed="0"/>
-    <w:lsdException w:name="Colorful Shading Accent 2" w:semiHidden="0" w:uiPriority="71" w:unhideWhenUsed="0"/>
-    <w:lsdException w:name="Colorful List Accent 2" w:semiHidden="0" w:uiPriority="72" w:unhideWhenUsed="0"/>
-    <w:lsdException w:name="Colorful Grid Accent 2" w:semiHidden="0" w:uiPriority="73" w:unhideWhenUsed="0"/>
-    <w:lsdException w:name="Light Shading Accent 3" w:semiHidden="0" w:uiPriority="60" w:unhideWhenUsed="0"/>
-    <w:lsdException w:name="Light List Accent 3" w:semiHidden="0" w:uiPriority="61" w:unhideWhenUsed="0"/>
-    <w:lsdException w:name="Light Grid Accent 3" w:semiHidden="0" w:uiPriority="62" w:unhideWhenUsed="0"/>
-    <w:lsdException w:name="Medium Shading 1 Accent 3" w:semiHidden="0" w:uiPriority="63" w:unhideWhenUsed="0"/>
-    <w:lsdException w:name="Medium Shading 2 Accent 3" w:semiHidden="0" w:uiPriority="64" w:unhideWhenUsed="0"/>
-    <w:lsdException w:name="Medium List 1 Accent 3" w:semiHidden="0" w:uiPriority="65" w:unhideWhenUsed="0"/>
-    <w:lsdException w:name="Medium List 2 Accent 3" w:semiHidden="0" w:uiPriority="66" w:unhideWhenUsed="0"/>
-    <w:lsdException w:name="Medium Grid 1 Accent 3" w:semiHidden="0" w:uiPriority="67" w:unhideWhenUsed="0"/>
-    <w:lsdException w:name="Medium Grid 2 Accent 3" w:semiHidden="0" w:uiPriority="68" w:unhideWhenUsed="0"/>
-    <w:lsdException w:name="Medium Grid 3 Accent 3" w:semiHidden="0" w:uiPriority="69" w:unhideWhenUsed="0"/>
-    <w:lsdException w:name="Dark List Accent 3" w:semiHidden="0" w:uiPriority="70" w:unhideWhenUsed="0"/>
-    <w:lsdException w:name="Colorful Shading Accent 3" w:semiHidden="0" w:uiPriority="71" w:unhideWhenUsed="0"/>
-    <w:lsdException w:name="Colorful List Accent 3" w:semiHidden="0" w:uiPriority="72" w:unhideWhenUsed="0"/>
-    <w:lsdException w:name="Colorful Grid Accent 3" w:semiHidden="0" w:uiPriority="73" w:unhideWhenUsed="0"/>
-    <w:lsdException w:name="Light Shading Accent 4" w:semiHidden="0" w:uiPriority="60" w:unhideWhenUsed="0"/>
-    <w:lsdException w:name="Light List Accent 4" w:semiHidden="0" w:uiPriority="61" w:unhideWhenUsed="0"/>
-    <w:lsdException w:name="Light Grid Accent 4" w:semiHidden="0" w:uiPriority="62" w:unhideWhenUsed="0"/>
-    <w:lsdException w:name="Medium Shading 1 Accent 4" w:semiHidden="0" w:uiPriority="63" w:unhideWhenUsed="0"/>
-    <w:lsdException w:name="Medium Shading 2 Accent 4" w:semiHidden="0" w:uiPriority="64" w:unhideWhenUsed="0"/>
-    <w:lsdException w:name="Medium List 1 Accent 4" w:semiHidden="0" w:uiPriority="65" w:unhideWhenUsed="0"/>
-    <w:lsdException w:name="Medium List 2 Accent 4" w:semiHidden="0" w:uiPriority="66" w:unhideWhenUsed="0"/>
-    <w:lsdException w:name="Medium Grid 1 Accent 4" w:semiHidden="0" w:uiPriority="67" w:unhideWhenUsed="0"/>
-    <w:lsdException w:name="Medium Grid 2 Accent 4" w:semiHidden="0" w:uiPriority="68" w:unhideWhenUsed="0"/>
-    <w:lsdException w:name="Medium Grid 3 Accent 4" w:semiHidden="0" w:uiPriority="69" w:unhideWhenUsed="0"/>
-    <w:lsdException w:name="Dark List Accent 4" w:semiHidden="0" w:uiPriority="70" w:unhideWhenUsed="0"/>
-    <w:lsdException w:name="Colorful Shading Accent 4" w:semiHidden="0" w:uiPriority="71" w:unhideWhenUsed="0"/>
-    <w:lsdException w:name="Colorful List Accent 4" w:semiHidden="0" w:uiPriority="72" w:unhideWhenUsed="0"/>
-    <w:lsdException w:name="Colorful Grid Accent 4" w:semiHidden="0" w:uiPriority="73" w:unhideWhenUsed="0"/>
-    <w:lsdException w:name="Light Shading Accent 5" w:semiHidden="0" w:uiPriority="60" w:unhideWhenUsed="0"/>
-    <w:lsdException w:name="Light List Accent 5" w:semiHidden="0" w:uiPriority="61" w:unhideWhenUsed="0"/>
-    <w:lsdException w:name="Light Grid Accent 5" w:semiHidden="0" w:uiPriority="62" w:unhideWhenUsed="0"/>
-    <w:lsdException w:name="Medium Shading 1 Accent 5" w:semiHidden="0" w:uiPriority="63" w:unhideWhenUsed="0"/>
-    <w:lsdException w:name="Medium Shading 2 Accent 5" w:semiHidden="0" w:uiPriority="64" w:unhideWhenUsed="0"/>
-    <w:lsdException w:name="Medium List 1 Accent 5" w:semiHidden="0" w:uiPriority="65" w:unhideWhenUsed="0"/>
-    <w:lsdException w:name="Medium List 2 Accent 5" w:semiHidden="0" w:uiPriority="66" w:unhideWhenUsed="0"/>
-    <w:lsdException w:name="Medium Grid 1 Accent 5" w:semiHidden="0" w:uiPriority="67" w:unhideWhenUsed="0"/>
-    <w:lsdException w:name="Medium Grid 2 Accent 5" w:semiHidden="0" w:uiPriority="68" w:unhideWhenUsed="0"/>
-    <w:lsdException w:name="Medium Grid 3 Accent 5" w:semiHidden="0" w:uiPriority="69" w:unhideWhenUsed="0"/>
-    <w:lsdException w:name="Dark List Accent 5" w:semiHidden="0" w:uiPriority="70" w:unhideWhenUsed="0"/>
-    <w:lsdException w:name="Colorful Shading Accent 5" w:semiHidden="0" w:uiPriority="71" w:unhideWhenUsed="0"/>
-    <w:lsdException w:name="Colorful List Accent 5" w:semiHidden="0" w:uiPriority="72" w:unhideWhenUsed="0"/>
-    <w:lsdException w:name="Colorful Grid Accent 5" w:semiHidden="0" w:uiPriority="73" w:unhideWhenUsed="0"/>
-    <w:lsdException w:name="Light Shading Accent 6" w:semiHidden="0" w:uiPriority="60" w:unhideWhenUsed="0"/>
-    <w:lsdException w:name="Light List Accent 6" w:semiHidden="0" w:uiPriority="61" w:unhideWhenUsed="0"/>
-    <w:lsdException w:name="Light Grid Accent 6" w:semiHidden="0" w:uiPriority="62" w:unhideWhenUsed="0"/>
-    <w:lsdException w:name="Medium Shading 1 Accent 6" w:semiHidden="0" w:uiPriority="63" w:unhideWhenUsed="0"/>
-    <w:lsdException w:name="Medium Shading 2 Accent 6" w:semiHidden="0" w:uiPriority="64" w:unhideWhenUsed="0"/>
-    <w:lsdException w:name="Medium List 1 Accent 6" w:semiHidden="0" w:uiPriority="65" w:unhideWhenUsed="0"/>
-    <w:lsdException w:name="Medium List 2 Accent 6" w:semiHidden="0" w:uiPriority="66" w:unhideWhenUsed="0"/>
-    <w:lsdException w:name="Medium Grid 1 Accent 6" w:semiHidden="0" w:uiPriority="67" w:unhideWhenUsed="0"/>
-    <w:lsdException w:name="Medium Grid 2 Accent 6" w:semiHidden="0" w:uiPriority="68" w:unhideWhenUsed="0"/>
-    <w:lsdException w:name="Medium Grid 3 Accent 6" w:semiHidden="0" w:uiPriority="69" w:unhideWhenUsed="0"/>
-    <w:lsdException w:name="Dark List Accent 6" w:semiHidden="0" w:uiPriority="70" w:unhideWhenUsed="0"/>
-    <w:lsdException w:name="Colorful Shading Accent 6" w:semiHidden="0" w:uiPriority="71" w:unhideWhenUsed="0"/>
-    <w:lsdException w:name="Colorful List Accent 6" w:semiHidden="0" w:uiPriority="72" w:unhideWhenUsed="0"/>
-    <w:lsdException w:name="Colorful Grid Accent 6" w:semiHidden="0" w:uiPriority="73" w:unhideWhenUsed="0"/>
-    <w:lsdException w:name="Subtle Emphasis" w:semiHidden="0" w:uiPriority="19" w:unhideWhenUsed="0" w:qFormat="1"/>
-    <w:lsdException w:name="Intense Emphasis" w:semiHidden="0" w:uiPriority="21" w:unhideWhenUsed="0" w:qFormat="1"/>
-    <w:lsdException w:name="Subtle Reference" w:semiHidden="0" w:uiPriority="31" w:unhideWhenUsed="0" w:qFormat="1"/>
-    <w:lsdException w:name="Intense Reference" w:semiHidden="0" w:uiPriority="32" w:unhideWhenUsed="0" w:qFormat="1"/>
-    <w:lsdException w:name="Book Title" w:semiHidden="0" w:uiPriority="33" w:unhideWhenUsed="0" w:qFormat="1"/>
-    <w:lsdException w:name="Bibliography" w:uiPriority="37"/>
-    <w:lsdException w:name="TOC Heading" w:uiPriority="39" w:qFormat="1"/>
-  </w:latentStyles>
-  <w:style w:type="paragraph" w:default="1" w:styleId="Normal">
-    <w:name w:val="Normal"/>
-    <w:qFormat/>
-  </w:style>
-  <w:style w:type="character" w:default="1" w:styleId="Fontepargpadro">
-    <w:name w:val="Default Paragraph Font"/>
-    <w:uiPriority w:val="1"/>
-    <w:semiHidden/>
-    <w:unhideWhenUsed/>
-  </w:style>
-  <w:style w:type="table" w:default="1" w:styleId="Tabelanormal">
-    <w:name w:val="Normal Table"/>
-    <w:uiPriority w:val="99"/>
-    <w:semiHidden/>
-    <w:unhideWhenUsed/>
-    <w:tblPr>
-      <w:tblInd w:w="0" w:type="dxa"/>
-      <w:tblCellMar>
-        <w:top w:w="0" w:type="dxa"/>
-        <w:left w:w="108" w:type="dxa"/>
-        <w:bottom w:w="0" w:type="dxa"/>
-        <w:right w:w="108" w:type="dxa"/>
-      </w:tblCellMar>
-    </w:tblPr>
-  </w:style>
-  <w:style w:type="numbering" w:default="1" w:styleId="Semlista">
-    <w:name w:val="No List"/>
-    <w:uiPriority w:val="99"/>
-    <w:semiHidden/>
-    <w:unhideWhenUsed/>
-  </w:style>
-  <w:style w:type="table" w:styleId="Tabelacomgrade">
-    <w:name w:val="Table Grid"/>
-    <w:basedOn w:val="Tabelanormal"/>
-    <w:uiPriority w:val="59"/>
-    <w:rsid w:val="009D7DD3"/>
-    <w:pPr>
-      <w:spacing w:after="0" w:line="240" w:lineRule="auto"/>
-    </w:pPr>
-    <w:tblPr>
-      <w:tblInd w:w="0" w:type="dxa"/>
-      <w:tblBorders>
-        <w:top w:val="single" w:sz="4" w:space="0" w:color="auto"/>
-        <w:left w:val="single" w:sz="4" w:space="0" w:color="auto"/>
-        <w:bottom w:val="single" w:sz="4" w:space="0" w:color="auto"/>
-        <w:right w:val="single" w:sz="4" w:space="0" w:color="auto"/>
-        <w:insideH w:val="single" w:sz="4" w:space="0" w:color="auto"/>
-        <w:insideV w:val="single" w:sz="4" w:space="0" w:color="auto"/>
-      </w:tblBorders>
-      <w:tblCellMar>
-        <w:top w:w="0" w:type="dxa"/>
-        <w:left w:w="108" w:type="dxa"/>
-        <w:bottom w:w="0" w:type="dxa"/>
-        <w:right w:w="108" w:type="dxa"/>
-      </w:tblCellMar>
     </w:tblPr>
   </w:style>
   <w:style w:type="paragraph" w:styleId="Textodebalo">

</xml_diff>